<commit_message>
Operational architecture up to date
</commit_message>
<xml_diff>
--- a/Design_Portfolio_team_Shield_ref_2 (Autosaved).docx
+++ b/Design_Portfolio_team_Shield_ref_2 (Autosaved).docx
@@ -1,6 +1,6 @@
 
 <file path=word/document.xml><?xml version="1.0" encoding="utf-8"?>
-<w:document xmlns:wpc="http://schemas.microsoft.com/office/word/2010/wordprocessingCanvas" xmlns:cx="http://schemas.microsoft.com/office/drawing/2014/chartex" xmlns:cx1="http://schemas.microsoft.com/office/drawing/2015/9/8/chartex" xmlns:cx2="http://schemas.microsoft.com/office/drawing/2015/10/21/chartex" xmlns:mc="http://schemas.openxmlformats.org/markup-compatibility/2006" xmlns:o="urn:schemas-microsoft-com:office:office" xmlns:r="http://schemas.openxmlformats.org/officeDocument/2006/relationships" xmlns:m="http://schemas.openxmlformats.org/officeDocument/2006/math" xmlns:v="urn:schemas-microsoft-com:vml" xmlns:wp14="http://schemas.microsoft.com/office/word/2010/wordprocessingDrawing" xmlns:wp="http://schemas.openxmlformats.org/drawingml/2006/wordprocessingDrawing" xmlns:w10="urn:schemas-microsoft-com:office:word" xmlns:w="http://schemas.openxmlformats.org/wordprocessingml/2006/main" xmlns:w14="http://schemas.microsoft.com/office/word/2010/wordml" xmlns:w15="http://schemas.microsoft.com/office/word/2012/wordml" xmlns:w16se="http://schemas.microsoft.com/office/word/2015/wordml/symex" xmlns:wpg="http://schemas.microsoft.com/office/word/2010/wordprocessingGroup" xmlns:wpi="http://schemas.microsoft.com/office/word/2010/wordprocessingInk" xmlns:wne="http://schemas.microsoft.com/office/word/2006/wordml" xmlns:wps="http://schemas.microsoft.com/office/word/2010/wordprocessingShape" mc:Ignorable="w14 w15 w16se wp14">
+<w:document xmlns:wpc="http://schemas.microsoft.com/office/word/2010/wordprocessingCanvas" xmlns:mc="http://schemas.openxmlformats.org/markup-compatibility/2006" xmlns:o="urn:schemas-microsoft-com:office:office" xmlns:r="http://schemas.openxmlformats.org/officeDocument/2006/relationships" xmlns:m="http://schemas.openxmlformats.org/officeDocument/2006/math" xmlns:v="urn:schemas-microsoft-com:vml" xmlns:wp14="http://schemas.microsoft.com/office/word/2010/wordprocessingDrawing" xmlns:wp="http://schemas.openxmlformats.org/drawingml/2006/wordprocessingDrawing" xmlns:w10="urn:schemas-microsoft-com:office:word" xmlns:w="http://schemas.openxmlformats.org/wordprocessingml/2006/main" xmlns:w14="http://schemas.microsoft.com/office/word/2010/wordml" xmlns:w15="http://schemas.microsoft.com/office/word/2012/wordml" xmlns:wpg="http://schemas.microsoft.com/office/word/2010/wordprocessingGroup" xmlns:wpi="http://schemas.microsoft.com/office/word/2010/wordprocessingInk" xmlns:wne="http://schemas.microsoft.com/office/word/2006/wordml" xmlns:wps="http://schemas.microsoft.com/office/word/2010/wordprocessingShape" mc:Ignorable="w14 w15 wp14">
   <w:body>
     <w:p>
       <w:pPr>
@@ -7744,13 +7744,13 @@
       <w:r>
         <w:rPr>
           <w:noProof/>
-          <w:lang w:eastAsia="en-ZA"/>
+          <w:lang w:val="en-US"/>
         </w:rPr>
         <w:drawing>
-          <wp:inline distT="0" distB="0" distL="0" distR="0" wp14:anchorId="57A90FAE" wp14:editId="0BCB62AD">
-            <wp:extent cx="5731510" cy="2403002"/>
-            <wp:effectExtent l="0" t="0" r="2540" b="0"/>
-            <wp:docPr id="34" name="Picture 34"/>
+          <wp:inline distT="0" distB="0" distL="0" distR="0">
+            <wp:extent cx="6515153" cy="2370125"/>
+            <wp:effectExtent l="0" t="0" r="0" b="0"/>
+            <wp:docPr id="3" name="Picture 3"/>
             <wp:cNvGraphicFramePr>
               <a:graphicFrameLocks xmlns:a="http://schemas.openxmlformats.org/drawingml/2006/main" noChangeAspect="1"/>
             </wp:cNvGraphicFramePr>
@@ -7758,7 +7758,7 @@
               <a:graphicData uri="http://schemas.openxmlformats.org/drawingml/2006/picture">
                 <pic:pic xmlns:pic="http://schemas.openxmlformats.org/drawingml/2006/picture">
                   <pic:nvPicPr>
-                    <pic:cNvPr id="2" name="System_Operational_Architecture.png"/>
+                    <pic:cNvPr id="3" name="System_Operational_Architecture_Rev2.png"/>
                     <pic:cNvPicPr/>
                   </pic:nvPicPr>
                   <pic:blipFill rotWithShape="1">
@@ -7769,13 +7769,13 @@
                         </a:ext>
                       </a:extLst>
                     </a:blip>
-                    <a:srcRect l="3205" t="763" r="7853" b="18362"/>
+                    <a:srcRect l="3769" t="249" r="8172" b="23499"/>
                     <a:stretch/>
                   </pic:blipFill>
                   <pic:spPr bwMode="auto">
                     <a:xfrm>
                       <a:off x="0" y="0"/>
-                      <a:ext cx="5731510" cy="2403002"/>
+                      <a:ext cx="6554252" cy="2384349"/>
                     </a:xfrm>
                     <a:prstGeom prst="rect">
                       <a:avLst/>
@@ -7816,9 +7816,14 @@
         <w:t>:</w:t>
       </w:r>
       <w:r>
-        <w:t>System operational architecture.</w:t>
-      </w:r>
+        <w:t xml:space="preserve"> System</w:t>
+      </w:r>
+      <w:r>
+        <w:t xml:space="preserve"> operational architecture.</w:t>
+      </w:r>
+      <w:bookmarkStart w:id="3" w:name="_GoBack"/>
       <w:bookmarkEnd w:id="2"/>
+      <w:bookmarkEnd w:id="3"/>
     </w:p>
     <w:p>
       <w:pPr>
@@ -7827,7 +7832,7 @@
       <w:r>
         <w:rPr>
           <w:noProof/>
-          <w:lang w:eastAsia="en-ZA"/>
+          <w:lang w:val="en-US"/>
         </w:rPr>
         <w:lastRenderedPageBreak/>
         <w:drawing>
@@ -7877,7 +7882,7 @@
       <w:pPr>
         <w:pStyle w:val="Caption"/>
       </w:pPr>
-      <w:bookmarkStart w:id="3" w:name="_Toc494897455"/>
+      <w:bookmarkStart w:id="4" w:name="_Toc494897455"/>
       <w:r>
         <w:t xml:space="preserve">Figure </w:t>
       </w:r>
@@ -7895,14 +7900,14 @@
       <w:r>
         <w:t>System operational flow.</w:t>
       </w:r>
-      <w:bookmarkEnd w:id="3"/>
+      <w:bookmarkEnd w:id="4"/>
     </w:p>
     <w:p/>
     <w:p>
       <w:pPr>
         <w:pStyle w:val="Heading2"/>
       </w:pPr>
-      <w:bookmarkStart w:id="4" w:name="_Toc494897348"/>
+      <w:bookmarkStart w:id="5" w:name="_Toc494897348"/>
       <w:r>
         <w:lastRenderedPageBreak/>
         <w:t>1.2 Physical Requirements</w:t>
@@ -7910,7 +7915,7 @@
       <w:r>
         <w:t>:</w:t>
       </w:r>
-      <w:bookmarkEnd w:id="4"/>
+      <w:bookmarkEnd w:id="5"/>
     </w:p>
     <w:p>
       <w:pPr>
@@ -7988,16 +7993,16 @@
         <w:ind w:left="576" w:hanging="576"/>
         <w:jc w:val="both"/>
       </w:pPr>
-      <w:bookmarkStart w:id="5" w:name="_Toc494811515"/>
-      <w:bookmarkStart w:id="6" w:name="_Toc494897349"/>
+      <w:bookmarkStart w:id="6" w:name="_Toc494811515"/>
+      <w:bookmarkStart w:id="7" w:name="_Toc494897349"/>
       <w:r>
         <w:t xml:space="preserve">1.3 Interface </w:t>
       </w:r>
-      <w:bookmarkEnd w:id="5"/>
+      <w:bookmarkEnd w:id="6"/>
       <w:r>
         <w:t>requirements:</w:t>
       </w:r>
-      <w:bookmarkEnd w:id="6"/>
+      <w:bookmarkEnd w:id="7"/>
     </w:p>
     <w:p>
       <w:pPr>
@@ -8184,23 +8189,23 @@
         <w:ind w:left="576" w:hanging="576"/>
         <w:jc w:val="both"/>
       </w:pPr>
-      <w:bookmarkStart w:id="7" w:name="_Toc494811516"/>
-      <w:bookmarkStart w:id="8" w:name="_Toc494897350"/>
+      <w:bookmarkStart w:id="8" w:name="_Toc494811516"/>
+      <w:bookmarkStart w:id="9" w:name="_Toc494897350"/>
       <w:r>
         <w:t>1.4 Additional Requirements:</w:t>
       </w:r>
-      <w:bookmarkEnd w:id="7"/>
       <w:bookmarkEnd w:id="8"/>
+      <w:bookmarkEnd w:id="9"/>
     </w:p>
     <w:p>
       <w:pPr>
         <w:pStyle w:val="Heading3"/>
       </w:pPr>
-      <w:bookmarkStart w:id="9" w:name="_Toc494897351"/>
+      <w:bookmarkStart w:id="10" w:name="_Toc494897351"/>
       <w:r>
         <w:t>1.4.1 Environmental Requirements:</w:t>
       </w:r>
-      <w:bookmarkEnd w:id="9"/>
+      <w:bookmarkEnd w:id="10"/>
     </w:p>
     <w:p>
       <w:pPr>
@@ -8279,11 +8284,11 @@
       <w:pPr>
         <w:pStyle w:val="Heading3"/>
       </w:pPr>
-      <w:bookmarkStart w:id="10" w:name="_Toc494897352"/>
+      <w:bookmarkStart w:id="11" w:name="_Toc494897352"/>
       <w:r>
         <w:t>1.4.2 Safety requirements</w:t>
       </w:r>
-      <w:bookmarkEnd w:id="10"/>
+      <w:bookmarkEnd w:id="11"/>
     </w:p>
     <w:p>
       <w:pPr>
@@ -8535,11 +8540,11 @@
       <w:pPr>
         <w:pStyle w:val="Heading3"/>
       </w:pPr>
-      <w:bookmarkStart w:id="11" w:name="_Toc494897353"/>
+      <w:bookmarkStart w:id="12" w:name="_Toc494897353"/>
       <w:r>
         <w:t>1.4.4 Usability Requirements:</w:t>
       </w:r>
-      <w:bookmarkEnd w:id="11"/>
+      <w:bookmarkEnd w:id="12"/>
     </w:p>
     <w:p>
       <w:pPr>
@@ -8581,11 +8586,11 @@
           <w:numId w:val="30"/>
         </w:numPr>
       </w:pPr>
-      <w:bookmarkStart w:id="12" w:name="_Toc494897354"/>
+      <w:bookmarkStart w:id="13" w:name="_Toc494897354"/>
       <w:r>
         <w:t>Excel Project Management Documents</w:t>
       </w:r>
-      <w:bookmarkEnd w:id="12"/>
+      <w:bookmarkEnd w:id="13"/>
     </w:p>
     <w:p>
       <w:r>
@@ -8594,6 +8599,16 @@
     </w:p>
     <w:p/>
     <w:p>
+      <w:r>
+        <w:lastRenderedPageBreak/>
+        <w:fldChar w:fldCharType="begin"/>
+      </w:r>
+      <w:r>
+        <w:instrText xml:space="preserve"> LINK Excel.Sheet.12 "C:\\Users\\mb253\\Desktop\\2017 semester twee\\Third year project\\EXCEL_DATA_REGISTERS_OF_PROGRES.xlsx" "" \a \p \f 0 </w:instrText>
+      </w:r>
+      <w:r>
+        <w:fldChar w:fldCharType="separate"/>
+      </w:r>
       <w:r>
         <w:object w:dxaOrig="16515" w:dyaOrig="8940">
           <v:shapetype id="_x0000_t75" coordsize="21600,21600" o:spt="75" o:preferrelative="t" path="m@4@5l@4@11@9@11@9@5xe" filled="f" stroked="f">
@@ -8615,29 +8630,27 @@
             <v:path o:extrusionok="f" gradientshapeok="t" o:connecttype="rect"/>
             <o:lock v:ext="edit" aspectratio="t"/>
           </v:shapetype>
-          <v:shape id="_x0000_i1025" type="#_x0000_t75" style="width:825.75pt;height:445.2pt" o:ole="">
+          <v:shape id="_x0000_i1025" type="#_x0000_t75" style="width:825.75pt;height:445.2pt">
             <v:imagedata r:id="rId11" o:title=""/>
           </v:shape>
-          <o:OLEObject Type="Link" ProgID="Excel.Sheet.12" ShapeID="_x0000_i1025" DrawAspect="Content" r:id="rId12" UpdateMode="Always">
-            <o:LinkType>EnhancedMetaFile</o:LinkType>
-            <o:LockedField>false</o:LockedField>
-            <o:FieldCodes>\f 0</o:FieldCodes>
-          </o:OLEObject>
         </w:object>
       </w:r>
+      <w:r>
+        <w:fldChar w:fldCharType="end"/>
+      </w:r>
     </w:p>
     <w:p>
       <w:pPr>
         <w:pStyle w:val="Heading2"/>
       </w:pPr>
-      <w:bookmarkStart w:id="13" w:name="_Toc494897355"/>
+      <w:bookmarkStart w:id="14" w:name="_Toc494897355"/>
       <w:r>
         <w:t xml:space="preserve">2.1 </w:t>
       </w:r>
       <w:r>
         <w:t>Combined Project Documents</w:t>
       </w:r>
-      <w:bookmarkEnd w:id="13"/>
+      <w:bookmarkEnd w:id="14"/>
     </w:p>
     <w:p>
       <w:pPr>
@@ -8664,7 +8677,7 @@
       <w:r>
         <w:rPr>
           <w:noProof/>
-          <w:lang w:eastAsia="en-ZA"/>
+          <w:lang w:val="en-US"/>
         </w:rPr>
         <w:lastRenderedPageBreak/>
         <w:drawing>
@@ -8683,7 +8696,7 @@
                     <pic:cNvPicPr/>
                   </pic:nvPicPr>
                   <pic:blipFill>
-                    <a:blip r:embed="rId13" cstate="print">
+                    <a:blip r:embed="rId12" cstate="print">
                       <a:extLst>
                         <a:ext uri="{28A0092B-C50C-407E-A947-70E740481C1C}">
                           <a14:useLocalDpi xmlns:a14="http://schemas.microsoft.com/office/drawing/2010/main" val="0"/>
@@ -8714,7 +8727,7 @@
       <w:pPr>
         <w:pStyle w:val="Caption"/>
       </w:pPr>
-      <w:bookmarkStart w:id="14" w:name="_Toc494897456"/>
+      <w:bookmarkStart w:id="15" w:name="_Toc494897456"/>
       <w:r>
         <w:t xml:space="preserve">Figure </w:t>
       </w:r>
@@ -8732,7 +8745,7 @@
       <w:r>
         <w:t>Security System Definition</w:t>
       </w:r>
-      <w:bookmarkEnd w:id="14"/>
+      <w:bookmarkEnd w:id="15"/>
     </w:p>
     <w:p>
       <w:r>
@@ -8917,7 +8930,7 @@
       <w:r>
         <w:rPr>
           <w:noProof/>
-          <w:lang w:eastAsia="en-ZA"/>
+          <w:lang w:val="en-US"/>
         </w:rPr>
         <w:lastRenderedPageBreak/>
         <w:drawing>
@@ -8936,7 +8949,7 @@
                     <pic:cNvPicPr/>
                   </pic:nvPicPr>
                   <pic:blipFill>
-                    <a:blip r:embed="rId14">
+                    <a:blip r:embed="rId13">
                       <a:extLst>
                         <a:ext uri="{28A0092B-C50C-407E-A947-70E740481C1C}">
                           <a14:useLocalDpi xmlns:a14="http://schemas.microsoft.com/office/drawing/2010/main" val="0"/>
@@ -8967,7 +8980,7 @@
       <w:pPr>
         <w:pStyle w:val="Caption"/>
       </w:pPr>
-      <w:bookmarkStart w:id="15" w:name="_Toc494897457"/>
+      <w:bookmarkStart w:id="16" w:name="_Toc494897457"/>
       <w:r>
         <w:t xml:space="preserve">Figure </w:t>
       </w:r>
@@ -8985,7 +8998,7 @@
       <w:r>
         <w:t>Raspberry Pi 3 Model B</w:t>
       </w:r>
-      <w:bookmarkEnd w:id="15"/>
+      <w:bookmarkEnd w:id="16"/>
     </w:p>
     <w:p>
       <w:r>
@@ -9087,7 +9100,7 @@
       <w:r>
         <w:rPr>
           <w:noProof/>
-          <w:lang w:eastAsia="en-ZA"/>
+          <w:lang w:val="en-US"/>
         </w:rPr>
         <w:lastRenderedPageBreak/>
         <w:drawing>
@@ -9098,7 +9111,7 @@
             <wp:cNvGraphicFramePr/>
             <a:graphic xmlns:a="http://schemas.openxmlformats.org/drawingml/2006/main">
               <a:graphicData uri="http://schemas.openxmlformats.org/drawingml/2006/diagram">
-                <dgm:relIds xmlns:dgm="http://schemas.openxmlformats.org/drawingml/2006/diagram" xmlns:r="http://schemas.openxmlformats.org/officeDocument/2006/relationships" r:dm="rId15" r:lo="rId16" r:qs="rId17" r:cs="rId18"/>
+                <dgm:relIds xmlns:dgm="http://schemas.openxmlformats.org/drawingml/2006/diagram" xmlns:r="http://schemas.openxmlformats.org/officeDocument/2006/relationships" r:dm="rId14" r:lo="rId15" r:qs="rId16" r:cs="rId17"/>
               </a:graphicData>
             </a:graphic>
           </wp:inline>
@@ -9109,7 +9122,7 @@
       <w:pPr>
         <w:pStyle w:val="Caption"/>
       </w:pPr>
-      <w:bookmarkStart w:id="16" w:name="_Toc494897458"/>
+      <w:bookmarkStart w:id="17" w:name="_Toc494897458"/>
       <w:r>
         <w:t xml:space="preserve">Figure </w:t>
       </w:r>
@@ -9130,7 +9143,7 @@
       <w:r>
         <w:t>:</w:t>
       </w:r>
-      <w:bookmarkEnd w:id="16"/>
+      <w:bookmarkEnd w:id="17"/>
     </w:p>
     <w:p/>
     <w:p>
@@ -9341,7 +9354,7 @@
         <w:pStyle w:val="Caption"/>
         <w:keepNext/>
       </w:pPr>
-      <w:bookmarkStart w:id="17" w:name="_Toc494897427"/>
+      <w:bookmarkStart w:id="18" w:name="_Toc494897427"/>
       <w:r>
         <w:lastRenderedPageBreak/>
         <w:t xml:space="preserve">Table </w:t>
@@ -9357,13 +9370,13 @@
       <w:r>
         <w:t>:Matrix IDE comparison table</w:t>
       </w:r>
-      <w:bookmarkEnd w:id="17"/>
+      <w:bookmarkEnd w:id="18"/>
     </w:p>
     <w:p>
       <w:r>
         <w:rPr>
           <w:noProof/>
-          <w:lang w:eastAsia="en-ZA"/>
+          <w:lang w:val="en-US"/>
         </w:rPr>
         <w:drawing>
           <wp:inline distT="0" distB="0" distL="0" distR="0" wp14:anchorId="27CFE7D1" wp14:editId="6DFCF21F">
@@ -9381,7 +9394,7 @@
                     <pic:cNvPicPr/>
                   </pic:nvPicPr>
                   <pic:blipFill>
-                    <a:blip r:embed="rId20">
+                    <a:blip r:embed="rId19">
                       <a:extLst>
                         <a:ext uri="{28A0092B-C50C-407E-A947-70E740481C1C}">
                           <a14:useLocalDpi xmlns:a14="http://schemas.microsoft.com/office/drawing/2010/main" val="0"/>
@@ -9473,7 +9486,7 @@
       <w:r>
         <w:rPr>
           <w:noProof/>
-          <w:lang w:eastAsia="en-ZA"/>
+          <w:lang w:val="en-US"/>
         </w:rPr>
         <w:drawing>
           <wp:inline distT="0" distB="0" distL="0" distR="0" wp14:anchorId="1BE18E1E" wp14:editId="3715DC4E">
@@ -9491,7 +9504,7 @@
                     <pic:cNvPicPr/>
                   </pic:nvPicPr>
                   <pic:blipFill rotWithShape="1">
-                    <a:blip r:embed="rId21">
+                    <a:blip r:embed="rId20">
                       <a:extLst>
                         <a:ext uri="{28A0092B-C50C-407E-A947-70E740481C1C}">
                           <a14:useLocalDpi xmlns:a14="http://schemas.microsoft.com/office/drawing/2010/main" val="0"/>
@@ -9532,7 +9545,7 @@
           <w:lang w:val="en-US"/>
         </w:rPr>
       </w:pPr>
-      <w:bookmarkStart w:id="18" w:name="_Toc494897459"/>
+      <w:bookmarkStart w:id="19" w:name="_Toc494897459"/>
       <w:r>
         <w:t xml:space="preserve">Figure </w:t>
       </w:r>
@@ -9547,7 +9560,7 @@
       <w:r>
         <w:t>:Integrated development environment</w:t>
       </w:r>
-      <w:bookmarkEnd w:id="18"/>
+      <w:bookmarkEnd w:id="19"/>
     </w:p>
     <w:p>
       <w:pPr>
@@ -9773,7 +9786,7 @@
       <w:r>
         <w:rPr>
           <w:noProof/>
-          <w:lang w:eastAsia="en-ZA"/>
+          <w:lang w:val="en-US"/>
         </w:rPr>
         <w:drawing>
           <wp:inline distT="0" distB="0" distL="0" distR="0" wp14:anchorId="5CB17A25" wp14:editId="1FA7C72B">
@@ -9791,7 +9804,7 @@
                     <pic:cNvPicPr/>
                   </pic:nvPicPr>
                   <pic:blipFill rotWithShape="1">
-                    <a:blip r:embed="rId22">
+                    <a:blip r:embed="rId21">
                       <a:extLst>
                         <a:ext uri="{28A0092B-C50C-407E-A947-70E740481C1C}">
                           <a14:useLocalDpi xmlns:a14="http://schemas.microsoft.com/office/drawing/2010/main" val="0"/>
@@ -9829,7 +9842,7 @@
       <w:pPr>
         <w:pStyle w:val="Caption"/>
       </w:pPr>
-      <w:bookmarkStart w:id="19" w:name="_Toc494897460"/>
+      <w:bookmarkStart w:id="20" w:name="_Toc494897460"/>
       <w:r>
         <w:t xml:space="preserve">Figure </w:t>
       </w:r>
@@ -9844,7 +9857,7 @@
       <w:r>
         <w:t>:GUI login screen</w:t>
       </w:r>
-      <w:bookmarkEnd w:id="19"/>
+      <w:bookmarkEnd w:id="20"/>
     </w:p>
     <w:p/>
     <w:p/>
@@ -9871,7 +9884,7 @@
       <w:r>
         <w:rPr>
           <w:noProof/>
-          <w:lang w:eastAsia="en-ZA"/>
+          <w:lang w:val="en-US"/>
         </w:rPr>
         <w:drawing>
           <wp:inline distT="0" distB="0" distL="0" distR="0" wp14:anchorId="02907B6A" wp14:editId="7BDB4D39">
@@ -9889,7 +9902,7 @@
                     <pic:cNvPicPr/>
                   </pic:nvPicPr>
                   <pic:blipFill rotWithShape="1">
-                    <a:blip r:embed="rId23">
+                    <a:blip r:embed="rId22">
                       <a:extLst>
                         <a:ext uri="{28A0092B-C50C-407E-A947-70E740481C1C}">
                           <a14:useLocalDpi xmlns:a14="http://schemas.microsoft.com/office/drawing/2010/main" val="0"/>
@@ -9927,7 +9940,7 @@
       <w:pPr>
         <w:pStyle w:val="Caption"/>
       </w:pPr>
-      <w:bookmarkStart w:id="20" w:name="_Toc494897461"/>
+      <w:bookmarkStart w:id="21" w:name="_Toc494897461"/>
       <w:r>
         <w:t xml:space="preserve">Figure </w:t>
       </w:r>
@@ -9942,7 +9955,7 @@
       <w:r>
         <w:t>:Typical GUI elements which will be used</w:t>
       </w:r>
-      <w:bookmarkEnd w:id="20"/>
+      <w:bookmarkEnd w:id="21"/>
     </w:p>
     <w:p>
       <w:pPr>
@@ -9962,7 +9975,7 @@
         <w:pStyle w:val="Caption"/>
         <w:keepNext/>
       </w:pPr>
-      <w:bookmarkStart w:id="21" w:name="_Toc494897428"/>
+      <w:bookmarkStart w:id="22" w:name="_Toc494897428"/>
       <w:r>
         <w:lastRenderedPageBreak/>
         <w:t xml:space="preserve">Table </w:t>
@@ -9978,7 +9991,7 @@
       <w:r>
         <w:t>:Typical protocols to consider</w:t>
       </w:r>
-      <w:bookmarkEnd w:id="21"/>
+      <w:bookmarkEnd w:id="22"/>
     </w:p>
     <w:tbl>
       <w:tblPr>
@@ -10194,7 +10207,7 @@
       <w:r>
         <w:rPr>
           <w:noProof/>
-          <w:lang w:eastAsia="en-ZA"/>
+          <w:lang w:val="en-US"/>
         </w:rPr>
         <mc:AlternateContent>
           <mc:Choice Requires="wps">
@@ -10240,7 +10253,7 @@
                                 <w:noProof/>
                               </w:rPr>
                             </w:pPr>
-                            <w:bookmarkStart w:id="22" w:name="_Toc494897462"/>
+                            <w:bookmarkStart w:id="23" w:name="_Toc494897462"/>
                             <w:r>
                               <w:t xml:space="preserve">Figure </w:t>
                             </w:r>
@@ -10255,7 +10268,7 @@
                             <w:r>
                               <w:t>:Basic communication system concept</w:t>
                             </w:r>
-                            <w:bookmarkEnd w:id="22"/>
+                            <w:bookmarkEnd w:id="23"/>
                           </w:p>
                         </w:txbxContent>
                       </wps:txbx>
@@ -10287,7 +10300,7 @@
                           <w:noProof/>
                         </w:rPr>
                       </w:pPr>
-                      <w:bookmarkStart w:id="23" w:name="_Toc494897462"/>
+                      <w:bookmarkStart w:id="24" w:name="_Toc494897462"/>
                       <w:r>
                         <w:t xml:space="preserve">Figure </w:t>
                       </w:r>
@@ -10302,7 +10315,7 @@
                       <w:r>
                         <w:t>:Basic communication system concept</w:t>
                       </w:r>
-                      <w:bookmarkEnd w:id="23"/>
+                      <w:bookmarkEnd w:id="24"/>
                     </w:p>
                   </w:txbxContent>
                 </v:textbox>
@@ -10314,7 +10327,7 @@
       <w:r>
         <w:rPr>
           <w:noProof/>
-          <w:lang w:eastAsia="en-ZA"/>
+          <w:lang w:val="en-US"/>
         </w:rPr>
         <mc:AlternateContent>
           <mc:Choice Requires="wpg">
@@ -11115,7 +11128,7 @@
           <mc:Fallback>
             <w:pict>
               <v:group w14:anchorId="294E42FF" id="Group 8" o:spid="_x0000_s1027" style="position:absolute;margin-left:0;margin-top:0;width:389.25pt;height:174pt;z-index:251659264" coordsize="49434,22098" o:gfxdata="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">
-                <v:rect id="Rectangle 9" o:spid="_x0000_s1028" style="position:absolute;top:2286;width:11239;height:10287;visibility:visible;mso-wrap-style:square;v-text-anchor:middle" o:gfxdata="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" fillcolor="white [3201]" strokecolor="#70ad47 [3209]" strokeweight="1pt">
+                <v:rect id="Rectangle 9" o:spid="_x0000_s1028" style="position:absolute;top:2286;width:11239;height:10287;visibility:visible;mso-wrap-style:square;v-text-anchor:middle" o:gfxdata="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" fillcolor="white [3201]" strokecolor="#70ad47 [3209]" strokeweight="1pt">
                   <v:textbox>
                     <w:txbxContent>
                       <w:p>
@@ -11129,7 +11142,7 @@
                     </w:txbxContent>
                   </v:textbox>
                 </v:rect>
-                <v:rect id="Rectangle 10" o:spid="_x0000_s1029" style="position:absolute;left:19431;top:2857;width:11144;height:8477;visibility:visible;mso-wrap-style:square;v-text-anchor:middle" o:gfxdata="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" fillcolor="white [3201]" strokecolor="#70ad47 [3209]" strokeweight="1pt">
+                <v:rect id="Rectangle 10" o:spid="_x0000_s1029" style="position:absolute;left:19431;top:2857;width:11144;height:8477;visibility:visible;mso-wrap-style:square;v-text-anchor:middle" o:gfxdata="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" fillcolor="white [3201]" strokecolor="#70ad47 [3209]" strokeweight="1pt">
                   <v:textbox>
                     <w:txbxContent>
                       <w:p>
@@ -11143,7 +11156,7 @@
                     </w:txbxContent>
                   </v:textbox>
                 </v:rect>
-                <v:rect id="Rectangle 11" o:spid="_x0000_s1030" style="position:absolute;left:38100;top:2952;width:10382;height:8668;visibility:visible;mso-wrap-style:square;v-text-anchor:middle" o:gfxdata="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" fillcolor="white [3201]" strokecolor="#70ad47 [3209]" strokeweight="1pt">
+                <v:rect id="Rectangle 11" o:spid="_x0000_s1030" style="position:absolute;left:38100;top:2952;width:10382;height:8668;visibility:visible;mso-wrap-style:square;v-text-anchor:middle" o:gfxdata="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" fillcolor="white [3201]" strokecolor="#70ad47 [3209]" strokeweight="1pt">
                   <v:textbox>
                     <w:txbxContent>
                       <w:p>
@@ -11161,19 +11174,19 @@
                   <v:path arrowok="t" fillok="f" o:connecttype="none"/>
                   <o:lock v:ext="edit" shapetype="t"/>
                 </v:shapetype>
-                <v:shape id="Straight Arrow Connector 12" o:spid="_x0000_s1031" type="#_x0000_t32" style="position:absolute;left:13716;top:6762;width:3714;height:457;visibility:visible;mso-wrap-style:square" o:connectortype="straight" o:gfxdata="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" strokecolor="#5b9bd5 [3204]" strokeweight=".5pt">
+                <v:shape id="Straight Arrow Connector 12" o:spid="_x0000_s1031" type="#_x0000_t32" style="position:absolute;left:13716;top:6762;width:3714;height:457;visibility:visible;mso-wrap-style:square" o:connectortype="straight" o:gfxdata="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" strokecolor="#5b9bd5 [3204]" strokeweight=".5pt">
                   <v:stroke endarrow="block" joinstyle="miter"/>
                 </v:shape>
-                <v:shape id="Straight Arrow Connector 13" o:spid="_x0000_s1032" type="#_x0000_t32" style="position:absolute;left:13335;top:4953;width:4762;height:457;flip:x y;visibility:visible;mso-wrap-style:square" o:connectortype="straight" o:gfxdata="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" strokecolor="#5b9bd5 [3204]" strokeweight=".5pt">
+                <v:shape id="Straight Arrow Connector 13" o:spid="_x0000_s1032" type="#_x0000_t32" style="position:absolute;left:13335;top:4953;width:4762;height:457;flip:x y;visibility:visible;mso-wrap-style:square" o:connectortype="straight" o:gfxdata="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" strokecolor="#5b9bd5 [3204]" strokeweight=".5pt">
                   <v:stroke endarrow="block" joinstyle="miter"/>
                 </v:shape>
-                <v:shape id="Straight Arrow Connector 14" o:spid="_x0000_s1033" type="#_x0000_t32" style="position:absolute;left:31908;top:5143;width:5144;height:457;flip:x y;visibility:visible;mso-wrap-style:square" o:connectortype="straight" o:gfxdata="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" strokecolor="#5b9bd5 [3204]" strokeweight=".5pt">
+                <v:shape id="Straight Arrow Connector 14" o:spid="_x0000_s1033" type="#_x0000_t32" style="position:absolute;left:31908;top:5143;width:5144;height:457;flip:x y;visibility:visible;mso-wrap-style:square" o:connectortype="straight" o:gfxdata="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" strokecolor="#5b9bd5 [3204]" strokeweight=".5pt">
                   <v:stroke endarrow="block" joinstyle="miter"/>
                 </v:shape>
-                <v:shape id="Straight Arrow Connector 15" o:spid="_x0000_s1034" type="#_x0000_t32" style="position:absolute;left:32670;top:6858;width:4572;height:457;visibility:visible;mso-wrap-style:square" o:connectortype="straight" o:gfxdata="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" strokecolor="#5b9bd5 [3204]" strokeweight=".5pt">
+                <v:shape id="Straight Arrow Connector 15" o:spid="_x0000_s1034" type="#_x0000_t32" style="position:absolute;left:32670;top:6858;width:4572;height:457;visibility:visible;mso-wrap-style:square" o:connectortype="straight" o:gfxdata="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" strokecolor="#5b9bd5 [3204]" strokeweight=".5pt">
                   <v:stroke endarrow="block" joinstyle="miter"/>
                 </v:shape>
-                <v:shape id="Text Box 16" o:spid="_x0000_s1035" type="#_x0000_t202" style="position:absolute;left:6953;width:7334;height:3238;visibility:visible;mso-wrap-style:square;v-text-anchor:top" o:gfxdata="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" filled="f" stroked="f">
+                <v:shape id="Text Box 16" o:spid="_x0000_s1035" type="#_x0000_t202" style="position:absolute;left:6953;width:7334;height:3238;visibility:visible;mso-wrap-style:square;v-text-anchor:top" o:gfxdata="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" filled="f" stroked="f">
                   <v:textbox>
                     <w:txbxContent>
                       <w:p>
@@ -11217,7 +11230,7 @@
                     </w:txbxContent>
                   </v:textbox>
                 </v:shape>
-                <v:shape id="Text Box 17" o:spid="_x0000_s1036" type="#_x0000_t202" style="position:absolute;left:26193;top:476;width:7335;height:3238;visibility:visible;mso-wrap-style:square;v-text-anchor:top" o:gfxdata="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" filled="f" stroked="f">
+                <v:shape id="Text Box 17" o:spid="_x0000_s1036" type="#_x0000_t202" style="position:absolute;left:26193;top:476;width:7335;height:3238;visibility:visible;mso-wrap-style:square;v-text-anchor:top" o:gfxdata="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" filled="f" stroked="f">
                   <v:textbox>
                     <w:txbxContent>
                       <w:p>
@@ -11261,7 +11274,7 @@
                     </w:txbxContent>
                   </v:textbox>
                 </v:shape>
-                <v:shape id="Text Box 18" o:spid="_x0000_s1037" type="#_x0000_t202" style="position:absolute;left:16859;top:571;width:7334;height:3239;visibility:visible;mso-wrap-style:square;v-text-anchor:top" o:gfxdata="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" filled="f" stroked="f">
+                <v:shape id="Text Box 18" o:spid="_x0000_s1037" type="#_x0000_t202" style="position:absolute;left:16859;top:571;width:7334;height:3239;visibility:visible;mso-wrap-style:square;v-text-anchor:top" o:gfxdata="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" filled="f" stroked="f">
                   <v:textbox>
                     <w:txbxContent>
                       <w:p>
@@ -11305,7 +11318,7 @@
                     </w:txbxContent>
                   </v:textbox>
                 </v:shape>
-                <v:shape id="Text Box 19" o:spid="_x0000_s1038" type="#_x0000_t202" style="position:absolute;left:37242;top:666;width:7335;height:3239;visibility:visible;mso-wrap-style:square;v-text-anchor:top" o:gfxdata="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" filled="f" stroked="f">
+                <v:shape id="Text Box 19" o:spid="_x0000_s1038" type="#_x0000_t202" style="position:absolute;left:37242;top:666;width:7335;height:3239;visibility:visible;mso-wrap-style:square;v-text-anchor:top" o:gfxdata="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" filled="f" stroked="f">
                   <v:textbox>
                     <w:txbxContent>
                       <w:p>
@@ -11381,7 +11394,7 @@
                     <v:h position="#1,#0" xrange="0,10800" yrange="0,21600"/>
                   </v:handles>
                 </v:shapetype>
-                <v:shape id="Up Arrow 20" o:spid="_x0000_s1039" type="#_x0000_t68" style="position:absolute;left:14573;top:11334;width:2095;height:6001;visibility:visible;mso-wrap-style:square;v-text-anchor:middle" o:gfxdata="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" adj="3771" fillcolor="red" strokecolor="black [1600]" strokeweight="1pt">
+                <v:shape id="Up Arrow 20" o:spid="_x0000_s1039" type="#_x0000_t68" style="position:absolute;left:14573;top:11334;width:2095;height:6001;visibility:visible;mso-wrap-style:square;v-text-anchor:middle" o:gfxdata="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" adj="3771" fillcolor="red" strokecolor="black [1600]" strokeweight="1pt">
                   <v:textbox>
                     <w:txbxContent>
                       <w:p>
@@ -11392,7 +11405,7 @@
                     </w:txbxContent>
                   </v:textbox>
                 </v:shape>
-                <v:shape id="Text Box 21" o:spid="_x0000_s1040" type="#_x0000_t202" style="position:absolute;left:1714;top:18478;width:25622;height:3048;visibility:visible;mso-wrap-style:square;v-text-anchor:top" o:gfxdata="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" filled="f" stroked="f">
+                <v:shape id="Text Box 21" o:spid="_x0000_s1040" type="#_x0000_t202" style="position:absolute;left:1714;top:18478;width:25622;height:3048;visibility:visible;mso-wrap-style:square;v-text-anchor:top" o:gfxdata="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" filled="f" stroked="f">
                   <v:textbox>
                     <w:txbxContent>
                       <w:p>
@@ -11436,7 +11449,7 @@
                     </w:txbxContent>
                   </v:textbox>
                 </v:shape>
-                <v:shape id="Text Box 22" o:spid="_x0000_s1041" type="#_x0000_t202" style="position:absolute;left:23717;top:18383;width:25717;height:3715;visibility:visible;mso-wrap-style:square;v-text-anchor:top" o:gfxdata="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" filled="f" stroked="f">
+                <v:shape id="Text Box 22" o:spid="_x0000_s1041" type="#_x0000_t202" style="position:absolute;left:23717;top:18383;width:25717;height:3715;visibility:visible;mso-wrap-style:square;v-text-anchor:top" o:gfxdata="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" filled="f" stroked="f">
                   <v:textbox>
                     <w:txbxContent>
                       <w:p>
@@ -11480,7 +11493,7 @@
                     </w:txbxContent>
                   </v:textbox>
                 </v:shape>
-                <v:shape id="Up Arrow 23" o:spid="_x0000_s1042" type="#_x0000_t68" style="position:absolute;left:33718;top:11144;width:2096;height:6001;visibility:visible;mso-wrap-style:square;v-text-anchor:middle" o:gfxdata="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" adj="3771" fillcolor="red" strokecolor="black [1600]" strokeweight="1pt">
+                <v:shape id="Up Arrow 23" o:spid="_x0000_s1042" type="#_x0000_t68" style="position:absolute;left:33718;top:11144;width:2096;height:6001;visibility:visible;mso-wrap-style:square;v-text-anchor:middle" o:gfxdata="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" adj="3771" fillcolor="red" strokecolor="black [1600]" strokeweight="1pt">
                   <v:textbox>
                     <w:txbxContent>
                       <w:p>
@@ -11780,21 +11793,21 @@
       <w:pPr>
         <w:pStyle w:val="Heading1"/>
       </w:pPr>
-      <w:bookmarkStart w:id="24" w:name="_Toc494897356"/>
+      <w:bookmarkStart w:id="25" w:name="_Toc494897356"/>
       <w:r>
         <w:t xml:space="preserve">2.2 </w:t>
       </w:r>
       <w:r>
         <w:t>Risk Mitigation Register</w:t>
       </w:r>
-      <w:bookmarkEnd w:id="24"/>
+      <w:bookmarkEnd w:id="25"/>
     </w:p>
     <w:p>
       <w:pPr>
         <w:pStyle w:val="Caption"/>
         <w:keepNext/>
       </w:pPr>
-      <w:bookmarkStart w:id="25" w:name="_Toc494897429"/>
+      <w:bookmarkStart w:id="26" w:name="_Toc494897429"/>
       <w:r>
         <w:t xml:space="preserve">Table </w:t>
       </w:r>
@@ -11809,7 +11822,7 @@
       <w:r>
         <w:t>:Risk Mitigation Register</w:t>
       </w:r>
-      <w:bookmarkEnd w:id="25"/>
+      <w:bookmarkEnd w:id="26"/>
     </w:p>
     <w:tbl>
       <w:tblPr>
@@ -12928,14 +12941,14 @@
         <w:pStyle w:val="Heading1"/>
         <w:spacing w:line="360" w:lineRule="auto"/>
       </w:pPr>
-      <w:bookmarkStart w:id="26" w:name="_Toc494897357"/>
+      <w:bookmarkStart w:id="27" w:name="_Toc494897357"/>
       <w:r>
         <w:t xml:space="preserve">2.3 </w:t>
       </w:r>
       <w:r>
         <w:t>Minutes of Meetings</w:t>
       </w:r>
-      <w:bookmarkEnd w:id="26"/>
+      <w:bookmarkEnd w:id="27"/>
     </w:p>
     <w:tbl>
       <w:tblPr>
@@ -15319,7 +15332,7 @@
               <w:pStyle w:val="Heading1"/>
               <w:spacing w:line="360" w:lineRule="auto"/>
             </w:pPr>
-            <w:bookmarkStart w:id="27" w:name="_Toc494897358"/>
+            <w:bookmarkStart w:id="28" w:name="_Toc494897358"/>
             <w:r>
               <w:t xml:space="preserve">2.4. </w:t>
             </w:r>
@@ -15329,7 +15342,7 @@
               </w:rPr>
               <w:t>Ruben van Wyk</w:t>
             </w:r>
-            <w:bookmarkEnd w:id="27"/>
+            <w:bookmarkEnd w:id="28"/>
           </w:p>
           <w:p>
             <w:pPr>
@@ -15338,11 +15351,11 @@
             <w:r>
               <w:t xml:space="preserve"> </w:t>
             </w:r>
-            <w:bookmarkStart w:id="28" w:name="_Toc494897359"/>
+            <w:bookmarkStart w:id="29" w:name="_Toc494897359"/>
             <w:r>
               <w:t>2.4.1 Management Documents</w:t>
             </w:r>
-            <w:bookmarkEnd w:id="28"/>
+            <w:bookmarkEnd w:id="29"/>
           </w:p>
           <w:p>
             <w:pPr>
@@ -15360,7 +15373,7 @@
             <w:r>
               <w:rPr>
                 <w:noProof/>
-                <w:lang w:eastAsia="en-ZA"/>
+                <w:lang w:val="en-US"/>
               </w:rPr>
               <w:drawing>
                 <wp:inline distT="0" distB="0" distL="0" distR="0" wp14:anchorId="010D2077" wp14:editId="6FA3337E">
@@ -15380,7 +15393,7 @@
                           </pic:cNvPicPr>
                         </pic:nvPicPr>
                         <pic:blipFill>
-                          <a:blip r:embed="rId24" cstate="print">
+                          <a:blip r:embed="rId23" cstate="print">
                             <a:extLst>
                               <a:ext uri="{28A0092B-C50C-407E-A947-70E740481C1C}">
                                 <a14:useLocalDpi xmlns:a14="http://schemas.microsoft.com/office/drawing/2010/main" val="0"/>
@@ -15413,7 +15426,7 @@
             <w:pPr>
               <w:pStyle w:val="Caption"/>
             </w:pPr>
-            <w:bookmarkStart w:id="29" w:name="_Toc494897463"/>
+            <w:bookmarkStart w:id="30" w:name="_Toc494897463"/>
             <w:r>
               <w:t xml:space="preserve">Figure </w:t>
             </w:r>
@@ -15428,7 +15441,7 @@
             <w:r>
               <w:t>:Unit breakdown schematic</w:t>
             </w:r>
-            <w:bookmarkEnd w:id="29"/>
+            <w:bookmarkEnd w:id="30"/>
           </w:p>
           <w:p/>
           <w:p>
@@ -15475,7 +15488,7 @@
         <w:pStyle w:val="Caption"/>
         <w:keepNext/>
       </w:pPr>
-      <w:bookmarkStart w:id="30" w:name="_Toc494897430"/>
+      <w:bookmarkStart w:id="31" w:name="_Toc494897430"/>
       <w:r>
         <w:t xml:space="preserve">Table </w:t>
       </w:r>
@@ -15490,7 +15503,7 @@
       <w:r>
         <w:t>:Member A schedule</w:t>
       </w:r>
-      <w:bookmarkEnd w:id="30"/>
+      <w:bookmarkEnd w:id="31"/>
     </w:p>
     <w:tbl>
       <w:tblPr>
@@ -15990,7 +16003,7 @@
       <w:pPr>
         <w:pStyle w:val="Heading3"/>
       </w:pPr>
-      <w:bookmarkStart w:id="31" w:name="_Toc494897360"/>
+      <w:bookmarkStart w:id="32" w:name="_Toc494897360"/>
       <w:r>
         <w:t>2.4.</w:t>
       </w:r>
@@ -16003,7 +16016,7 @@
       <w:r>
         <w:t>Ruben van Wyk Experience Report</w:t>
       </w:r>
-      <w:bookmarkEnd w:id="31"/>
+      <w:bookmarkEnd w:id="32"/>
     </w:p>
     <w:p>
       <w:r>
@@ -16037,12 +16050,12 @@
       <w:pPr>
         <w:pStyle w:val="Heading2"/>
       </w:pPr>
-      <w:bookmarkStart w:id="32" w:name="_Toc494897361"/>
+      <w:bookmarkStart w:id="33" w:name="_Toc494897361"/>
       <w:r>
         <w:lastRenderedPageBreak/>
         <w:t>2.5 Johan Fick</w:t>
       </w:r>
-      <w:bookmarkEnd w:id="32"/>
+      <w:bookmarkEnd w:id="33"/>
       <w:r>
         <w:t xml:space="preserve"> </w:t>
       </w:r>
@@ -18848,11 +18861,11 @@
       <w:pPr>
         <w:pStyle w:val="Heading2"/>
       </w:pPr>
-      <w:bookmarkStart w:id="33" w:name="_Toc494897362"/>
+      <w:bookmarkStart w:id="34" w:name="_Toc494897362"/>
       <w:r>
         <w:t>2.6 Burger Odendaal</w:t>
       </w:r>
-      <w:bookmarkEnd w:id="33"/>
+      <w:bookmarkEnd w:id="34"/>
     </w:p>
     <w:p>
       <w:pPr>
@@ -21692,7 +21705,7 @@
       <w:pPr>
         <w:pStyle w:val="Heading2"/>
       </w:pPr>
-      <w:bookmarkStart w:id="34" w:name="_Toc494897363"/>
+      <w:bookmarkStart w:id="35" w:name="_Toc494897363"/>
       <w:r>
         <w:t>3.</w:t>
       </w:r>
@@ -21702,17 +21715,17 @@
       <w:r>
         <w:t xml:space="preserve"> van Wyk Engineering Report</w:t>
       </w:r>
-      <w:bookmarkEnd w:id="34"/>
+      <w:bookmarkEnd w:id="35"/>
     </w:p>
     <w:p>
       <w:pPr>
         <w:pStyle w:val="Heading3"/>
       </w:pPr>
-      <w:bookmarkStart w:id="35" w:name="_Toc494897364"/>
+      <w:bookmarkStart w:id="36" w:name="_Toc494897364"/>
       <w:r>
         <w:t>3.1.1 Scope of the work</w:t>
       </w:r>
-      <w:bookmarkEnd w:id="35"/>
+      <w:bookmarkEnd w:id="36"/>
     </w:p>
     <w:p>
       <w:r>
@@ -21734,11 +21747,11 @@
       <w:pPr>
         <w:pStyle w:val="Heading3"/>
       </w:pPr>
-      <w:bookmarkStart w:id="36" w:name="_Toc494897365"/>
+      <w:bookmarkStart w:id="37" w:name="_Toc494897365"/>
       <w:r>
         <w:t>3.1.2 Assumptions and Constraints</w:t>
       </w:r>
-      <w:bookmarkEnd w:id="36"/>
+      <w:bookmarkEnd w:id="37"/>
     </w:p>
     <w:p>
       <w:pPr>
@@ -21810,11 +21823,11 @@
       <w:pPr>
         <w:pStyle w:val="Heading3"/>
       </w:pPr>
-      <w:bookmarkStart w:id="37" w:name="_Toc494897366"/>
+      <w:bookmarkStart w:id="38" w:name="_Toc494897366"/>
       <w:r>
         <w:t>3.1.3 Specific Engineering Methodology</w:t>
       </w:r>
-      <w:bookmarkEnd w:id="37"/>
+      <w:bookmarkEnd w:id="38"/>
     </w:p>
     <w:p>
       <w:r>
@@ -21825,12 +21838,12 @@
       <w:pPr>
         <w:pStyle w:val="Heading3"/>
       </w:pPr>
-      <w:bookmarkStart w:id="38" w:name="_Toc494897367"/>
+      <w:bookmarkStart w:id="39" w:name="_Toc494897367"/>
       <w:r>
         <w:lastRenderedPageBreak/>
         <w:t>3.1.4 Schematic structure</w:t>
       </w:r>
-      <w:bookmarkEnd w:id="38"/>
+      <w:bookmarkEnd w:id="39"/>
     </w:p>
     <w:p>
       <w:r>
@@ -21842,11 +21855,11 @@
       <w:pPr>
         <w:pStyle w:val="Heading3"/>
       </w:pPr>
-      <w:bookmarkStart w:id="39" w:name="_Toc494897368"/>
+      <w:bookmarkStart w:id="40" w:name="_Toc494897368"/>
       <w:r>
         <w:t>3.1.5 Physical Measurements</w:t>
       </w:r>
-      <w:bookmarkEnd w:id="39"/>
+      <w:bookmarkEnd w:id="40"/>
     </w:p>
     <w:p>
       <w:r>
@@ -21858,11 +21871,11 @@
       <w:pPr>
         <w:pStyle w:val="Heading3"/>
       </w:pPr>
-      <w:bookmarkStart w:id="40" w:name="_Toc494897369"/>
+      <w:bookmarkStart w:id="41" w:name="_Toc494897369"/>
       <w:r>
         <w:t>3.1.6 Health and safety considerations</w:t>
       </w:r>
-      <w:bookmarkEnd w:id="40"/>
+      <w:bookmarkEnd w:id="41"/>
     </w:p>
     <w:p>
       <w:r>
@@ -21874,11 +21887,11 @@
       <w:pPr>
         <w:pStyle w:val="Heading3"/>
       </w:pPr>
-      <w:bookmarkStart w:id="41" w:name="_Toc494897370"/>
+      <w:bookmarkStart w:id="42" w:name="_Toc494897370"/>
       <w:r>
         <w:t>3.1.7 Additional Productivity Tools</w:t>
       </w:r>
-      <w:bookmarkEnd w:id="41"/>
+      <w:bookmarkEnd w:id="42"/>
     </w:p>
     <w:p>
       <w:r>
@@ -21890,7 +21903,7 @@
       <w:pPr>
         <w:pStyle w:val="Heading2"/>
       </w:pPr>
-      <w:bookmarkStart w:id="42" w:name="_Toc494897371"/>
+      <w:bookmarkStart w:id="43" w:name="_Toc494897371"/>
       <w:r>
         <w:t>3.</w:t>
       </w:r>
@@ -21906,13 +21919,13 @@
       <w:r>
         <w:t xml:space="preserve"> Engineering Report</w:t>
       </w:r>
-      <w:bookmarkEnd w:id="42"/>
+      <w:bookmarkEnd w:id="43"/>
     </w:p>
     <w:p>
       <w:pPr>
         <w:pStyle w:val="Heading3"/>
       </w:pPr>
-      <w:bookmarkStart w:id="43" w:name="_Toc494897372"/>
+      <w:bookmarkStart w:id="44" w:name="_Toc494897372"/>
       <w:r>
         <w:t>3.</w:t>
       </w:r>
@@ -21922,7 +21935,7 @@
       <w:r>
         <w:t>.1 Scope of work</w:t>
       </w:r>
-      <w:bookmarkEnd w:id="43"/>
+      <w:bookmarkEnd w:id="44"/>
     </w:p>
     <w:p>
       <w:pPr>
@@ -21998,7 +22011,7 @@
       <w:pPr>
         <w:pStyle w:val="Heading3"/>
       </w:pPr>
-      <w:bookmarkStart w:id="44" w:name="_Toc494897373"/>
+      <w:bookmarkStart w:id="45" w:name="_Toc494897373"/>
       <w:r>
         <w:t>3.</w:t>
       </w:r>
@@ -22008,7 +22021,7 @@
       <w:r>
         <w:t>.2 Assumptions and Constraints</w:t>
       </w:r>
-      <w:bookmarkEnd w:id="44"/>
+      <w:bookmarkEnd w:id="45"/>
     </w:p>
     <w:p>
       <w:pPr>
@@ -22047,7 +22060,7 @@
       <w:pPr>
         <w:pStyle w:val="Heading3"/>
       </w:pPr>
-      <w:bookmarkStart w:id="45" w:name="_Toc494897374"/>
+      <w:bookmarkStart w:id="46" w:name="_Toc494897374"/>
       <w:r>
         <w:t>3.</w:t>
       </w:r>
@@ -22057,7 +22070,7 @@
       <w:r>
         <w:t>.3 Discipline- Specific Engineering Methodology</w:t>
       </w:r>
-      <w:bookmarkEnd w:id="45"/>
+      <w:bookmarkEnd w:id="46"/>
     </w:p>
     <w:p>
       <w:pPr>
@@ -22127,7 +22140,7 @@
       <w:pPr>
         <w:pStyle w:val="Heading3"/>
       </w:pPr>
-      <w:bookmarkStart w:id="46" w:name="_Toc494897375"/>
+      <w:bookmarkStart w:id="47" w:name="_Toc494897375"/>
       <w:r>
         <w:t>3.</w:t>
       </w:r>
@@ -22137,7 +22150,7 @@
       <w:r>
         <w:t>.4 Simulations/ Flowcharts /State diagrams</w:t>
       </w:r>
-      <w:bookmarkEnd w:id="46"/>
+      <w:bookmarkEnd w:id="47"/>
     </w:p>
     <w:p>
       <w:pPr>
@@ -22146,7 +22159,7 @@
       <w:r>
         <w:rPr>
           <w:noProof/>
-          <w:lang w:eastAsia="en-ZA"/>
+          <w:lang w:val="en-US"/>
         </w:rPr>
         <w:drawing>
           <wp:inline distT="0" distB="0" distL="0" distR="0" wp14:anchorId="62FB66CD" wp14:editId="61A3BFC8">
@@ -22164,7 +22177,7 @@
                     <pic:cNvPicPr/>
                   </pic:nvPicPr>
                   <pic:blipFill rotWithShape="1">
-                    <a:blip r:embed="rId25">
+                    <a:blip r:embed="rId24">
                       <a:extLst>
                         <a:ext uri="{28A0092B-C50C-407E-A947-70E740481C1C}">
                           <a14:useLocalDpi xmlns:a14="http://schemas.microsoft.com/office/drawing/2010/main" val="0"/>
@@ -22202,7 +22215,7 @@
       <w:pPr>
         <w:pStyle w:val="Caption"/>
       </w:pPr>
-      <w:bookmarkStart w:id="47" w:name="_Toc494897464"/>
+      <w:bookmarkStart w:id="48" w:name="_Toc494897464"/>
       <w:r>
         <w:t xml:space="preserve">Figure </w:t>
       </w:r>
@@ -22217,13 +22230,13 @@
       <w:r>
         <w:t>: Uml Diagram</w:t>
       </w:r>
-      <w:bookmarkEnd w:id="47"/>
+      <w:bookmarkEnd w:id="48"/>
     </w:p>
     <w:p>
       <w:r>
         <w:rPr>
           <w:noProof/>
-          <w:lang w:eastAsia="en-ZA"/>
+          <w:lang w:val="en-US"/>
         </w:rPr>
         <w:lastRenderedPageBreak/>
         <w:drawing>
@@ -22242,7 +22255,7 @@
                     <pic:cNvPicPr/>
                   </pic:nvPicPr>
                   <pic:blipFill rotWithShape="1">
-                    <a:blip r:embed="rId26"/>
+                    <a:blip r:embed="rId25"/>
                     <a:srcRect l="19315" t="19393" r="22943" b="12993"/>
                     <a:stretch/>
                   </pic:blipFill>
@@ -22278,7 +22291,7 @@
       <w:r>
         <w:rPr>
           <w:noProof/>
-          <w:lang w:eastAsia="en-ZA"/>
+          <w:lang w:val="en-US"/>
         </w:rPr>
         <w:drawing>
           <wp:inline distT="0" distB="0" distL="0" distR="0">
@@ -22296,7 +22309,7 @@
                     <pic:cNvPicPr/>
                   </pic:nvPicPr>
                   <pic:blipFill>
-                    <a:blip r:embed="rId27" cstate="print">
+                    <a:blip r:embed="rId26" cstate="print">
                       <a:extLst>
                         <a:ext uri="{28A0092B-C50C-407E-A947-70E740481C1C}">
                           <a14:useLocalDpi xmlns:a14="http://schemas.microsoft.com/office/drawing/2010/main" val="0"/>
@@ -22329,7 +22342,7 @@
       <w:pPr>
         <w:pStyle w:val="Heading3"/>
       </w:pPr>
-      <w:bookmarkStart w:id="48" w:name="_Toc494897376"/>
+      <w:bookmarkStart w:id="49" w:name="_Toc494897376"/>
       <w:r>
         <w:t>3.</w:t>
       </w:r>
@@ -22339,7 +22352,7 @@
       <w:r>
         <w:t>.5 Physical Tests/ Measurements (Explanation of test Results)</w:t>
       </w:r>
-      <w:bookmarkEnd w:id="48"/>
+      <w:bookmarkEnd w:id="49"/>
     </w:p>
     <w:p>
       <w:pPr>
@@ -22361,7 +22374,7 @@
       <w:pPr>
         <w:pStyle w:val="Heading3"/>
       </w:pPr>
-      <w:bookmarkStart w:id="49" w:name="_Toc494897377"/>
+      <w:bookmarkStart w:id="50" w:name="_Toc494897377"/>
       <w:r>
         <w:t>3.</w:t>
       </w:r>
@@ -22371,7 +22384,7 @@
       <w:r>
         <w:t>.6 Health and safety considerations (Full Life cycle)</w:t>
       </w:r>
-      <w:bookmarkEnd w:id="49"/>
+      <w:bookmarkEnd w:id="50"/>
     </w:p>
     <w:p>
       <w:pPr>
@@ -22393,7 +22406,7 @@
       <w:pPr>
         <w:pStyle w:val="Heading3"/>
       </w:pPr>
-      <w:bookmarkStart w:id="50" w:name="_Toc494897378"/>
+      <w:bookmarkStart w:id="51" w:name="_Toc494897378"/>
       <w:r>
         <w:lastRenderedPageBreak/>
         <w:t>3.</w:t>
@@ -22404,7 +22417,7 @@
       <w:r>
         <w:t>.7 Discussion of tools used to enhance productivity</w:t>
       </w:r>
-      <w:bookmarkEnd w:id="50"/>
+      <w:bookmarkEnd w:id="51"/>
     </w:p>
     <w:p>
       <w:pPr>
@@ -22455,21 +22468,21 @@
       <w:pPr>
         <w:pStyle w:val="Heading2"/>
       </w:pPr>
-      <w:bookmarkStart w:id="51" w:name="_Toc494897379"/>
+      <w:bookmarkStart w:id="52" w:name="_Toc494897379"/>
       <w:r>
         <w:t>3.3. Burger Odendaal Engineering Report</w:t>
       </w:r>
-      <w:bookmarkEnd w:id="51"/>
+      <w:bookmarkEnd w:id="52"/>
     </w:p>
     <w:p>
       <w:pPr>
         <w:pStyle w:val="Heading3"/>
       </w:pPr>
-      <w:bookmarkStart w:id="52" w:name="_Toc494897380"/>
+      <w:bookmarkStart w:id="53" w:name="_Toc494897380"/>
       <w:r>
         <w:t>3.3.1 Scope of work</w:t>
       </w:r>
-      <w:bookmarkEnd w:id="52"/>
+      <w:bookmarkEnd w:id="53"/>
     </w:p>
     <w:p>
       <w:pPr>
@@ -22538,11 +22551,11 @@
         <w:pStyle w:val="Heading3"/>
         <w:spacing w:line="240" w:lineRule="auto"/>
       </w:pPr>
-      <w:bookmarkStart w:id="53" w:name="_Toc494897381"/>
+      <w:bookmarkStart w:id="54" w:name="_Toc494897381"/>
       <w:r>
         <w:t>3.3.2 Assumptions and Constraints</w:t>
       </w:r>
-      <w:bookmarkEnd w:id="53"/>
+      <w:bookmarkEnd w:id="54"/>
     </w:p>
     <w:p>
       <w:pPr>
@@ -22584,11 +22597,11 @@
         <w:pStyle w:val="Heading3"/>
         <w:spacing w:line="240" w:lineRule="auto"/>
       </w:pPr>
-      <w:bookmarkStart w:id="54" w:name="_Toc494897382"/>
+      <w:bookmarkStart w:id="55" w:name="_Toc494897382"/>
       <w:r>
         <w:t>3.3.3 Discipline- Specific Engineering Methodology</w:t>
       </w:r>
-      <w:bookmarkEnd w:id="54"/>
+      <w:bookmarkEnd w:id="55"/>
     </w:p>
     <w:p>
       <w:pPr>
@@ -22691,11 +22704,11 @@
         <w:pStyle w:val="Heading3"/>
         <w:spacing w:line="240" w:lineRule="auto"/>
       </w:pPr>
-      <w:bookmarkStart w:id="55" w:name="_Toc494897383"/>
+      <w:bookmarkStart w:id="56" w:name="_Toc494897383"/>
       <w:r>
         <w:t>3.3.4 Simulations/ Flowcharts /State diagrams</w:t>
       </w:r>
-      <w:bookmarkEnd w:id="55"/>
+      <w:bookmarkEnd w:id="56"/>
     </w:p>
     <w:p>
       <w:pPr>
@@ -22712,7 +22725,7 @@
       <w:r>
         <w:rPr>
           <w:noProof/>
-          <w:lang w:eastAsia="en-ZA"/>
+          <w:lang w:val="en-US"/>
         </w:rPr>
         <w:drawing>
           <wp:inline distT="0" distB="0" distL="0" distR="0" wp14:anchorId="6774F7B2" wp14:editId="0D4F609A">
@@ -22730,7 +22743,7 @@
                     <pic:cNvPicPr/>
                   </pic:nvPicPr>
                   <pic:blipFill rotWithShape="1">
-                    <a:blip r:embed="rId28">
+                    <a:blip r:embed="rId27">
                       <a:extLst>
                         <a:ext uri="{28A0092B-C50C-407E-A947-70E740481C1C}">
                           <a14:useLocalDpi xmlns:a14="http://schemas.microsoft.com/office/drawing/2010/main" val="0"/>
@@ -22799,7 +22812,7 @@
       <w:r>
         <w:rPr>
           <w:noProof/>
-          <w:lang w:eastAsia="en-ZA"/>
+          <w:lang w:val="en-US"/>
         </w:rPr>
         <w:drawing>
           <wp:inline distT="0" distB="0" distL="0" distR="0" wp14:anchorId="70C782C1" wp14:editId="30F01FB9">
@@ -22817,7 +22830,7 @@
                     <pic:cNvPicPr/>
                   </pic:nvPicPr>
                   <pic:blipFill rotWithShape="1">
-                    <a:blip r:embed="rId29">
+                    <a:blip r:embed="rId28">
                       <a:extLst>
                         <a:ext uri="{28A0092B-C50C-407E-A947-70E740481C1C}">
                           <a14:useLocalDpi xmlns:a14="http://schemas.microsoft.com/office/drawing/2010/main" val="0"/>
@@ -22878,7 +22891,7 @@
       <w:r>
         <w:rPr>
           <w:noProof/>
-          <w:lang w:eastAsia="en-ZA"/>
+          <w:lang w:val="en-US"/>
         </w:rPr>
         <w:lastRenderedPageBreak/>
         <w:drawing>
@@ -22897,7 +22910,7 @@
                     <pic:cNvPicPr/>
                   </pic:nvPicPr>
                   <pic:blipFill>
-                    <a:blip r:embed="rId30">
+                    <a:blip r:embed="rId29">
                       <a:extLst>
                         <a:ext uri="{28A0092B-C50C-407E-A947-70E740481C1C}">
                           <a14:useLocalDpi xmlns:a14="http://schemas.microsoft.com/office/drawing/2010/main" val="0"/>
@@ -22953,7 +22966,7 @@
       <w:r>
         <w:rPr>
           <w:noProof/>
-          <w:lang w:eastAsia="en-ZA"/>
+          <w:lang w:val="en-US"/>
         </w:rPr>
         <w:drawing>
           <wp:inline distT="0" distB="0" distL="0" distR="0" wp14:anchorId="4362C927" wp14:editId="3FCBAB18">
@@ -22971,7 +22984,7 @@
                     <pic:cNvPicPr/>
                   </pic:nvPicPr>
                   <pic:blipFill>
-                    <a:blip r:embed="rId31">
+                    <a:blip r:embed="rId30">
                       <a:extLst>
                         <a:ext uri="{28A0092B-C50C-407E-A947-70E740481C1C}">
                           <a14:useLocalDpi xmlns:a14="http://schemas.microsoft.com/office/drawing/2010/main" val="0"/>
@@ -23029,11 +23042,11 @@
         <w:pStyle w:val="Heading3"/>
         <w:spacing w:line="240" w:lineRule="auto"/>
       </w:pPr>
-      <w:bookmarkStart w:id="56" w:name="_Toc494897384"/>
+      <w:bookmarkStart w:id="57" w:name="_Toc494897384"/>
       <w:r>
         <w:t>3.3.5 Physical Tests/ Measurements (Explanation of test Results)</w:t>
       </w:r>
-      <w:bookmarkEnd w:id="56"/>
+      <w:bookmarkEnd w:id="57"/>
     </w:p>
     <w:p>
       <w:pPr>
@@ -23050,8 +23063,6 @@
       <w:r>
         <w:t>(Too be updated)</w:t>
       </w:r>
-      <w:bookmarkStart w:id="57" w:name="_GoBack"/>
-      <w:bookmarkEnd w:id="57"/>
     </w:p>
     <w:p>
       <w:pPr>
@@ -23154,7 +23165,7 @@
       <w:r>
         <w:rPr>
           <w:noProof/>
-          <w:lang w:eastAsia="en-ZA"/>
+          <w:lang w:val="en-US"/>
         </w:rPr>
         <w:drawing>
           <wp:inline distT="0" distB="0" distL="0" distR="0" wp14:anchorId="6B3FEDB9" wp14:editId="0E8FC6CC">
@@ -23172,7 +23183,7 @@
                     <pic:cNvPicPr/>
                   </pic:nvPicPr>
                   <pic:blipFill>
-                    <a:blip r:embed="rId32" cstate="print">
+                    <a:blip r:embed="rId31" cstate="print">
                       <a:extLst>
                         <a:ext uri="{28A0092B-C50C-407E-A947-70E740481C1C}">
                           <a14:useLocalDpi xmlns:a14="http://schemas.microsoft.com/office/drawing/2010/main" val="0"/>
@@ -23230,7 +23241,7 @@
       <w:r>
         <w:rPr>
           <w:noProof/>
-          <w:lang w:eastAsia="en-ZA"/>
+          <w:lang w:val="en-US"/>
         </w:rPr>
         <w:lastRenderedPageBreak/>
         <w:drawing>
@@ -23249,7 +23260,7 @@
                     <pic:cNvPicPr/>
                   </pic:nvPicPr>
                   <pic:blipFill>
-                    <a:blip r:embed="rId33" cstate="print">
+                    <a:blip r:embed="rId32" cstate="print">
                       <a:extLst>
                         <a:ext uri="{28A0092B-C50C-407E-A947-70E740481C1C}">
                           <a14:useLocalDpi xmlns:a14="http://schemas.microsoft.com/office/drawing/2010/main" val="0"/>
@@ -23417,7 +23428,7 @@
       <w:r>
         <w:rPr>
           <w:noProof/>
-          <w:lang w:eastAsia="en-ZA"/>
+          <w:lang w:val="en-US"/>
         </w:rPr>
         <w:drawing>
           <wp:inline distT="0" distB="0" distL="0" distR="0" wp14:anchorId="54B4D039" wp14:editId="37A4EF3A">
@@ -23435,7 +23446,7 @@
                     <pic:cNvPicPr/>
                   </pic:nvPicPr>
                   <pic:blipFill rotWithShape="1">
-                    <a:blip r:embed="rId34">
+                    <a:blip r:embed="rId33">
                       <a:extLst>
                         <a:ext uri="{28A0092B-C50C-407E-A947-70E740481C1C}">
                           <a14:useLocalDpi xmlns:a14="http://schemas.microsoft.com/office/drawing/2010/main" val="0"/>
@@ -23509,7 +23520,7 @@
       <w:r>
         <w:rPr>
           <w:noProof/>
-          <w:lang w:eastAsia="en-ZA"/>
+          <w:lang w:val="en-US"/>
         </w:rPr>
         <w:drawing>
           <wp:inline distT="0" distB="0" distL="0" distR="0" wp14:anchorId="4D7A59B6" wp14:editId="69D08C8E">
@@ -23529,7 +23540,7 @@
                     </pic:cNvPicPr>
                   </pic:nvPicPr>
                   <pic:blipFill rotWithShape="1">
-                    <a:blip r:embed="rId35"/>
+                    <a:blip r:embed="rId34"/>
                     <a:srcRect l="10762" t="19273" r="31220" b="10714"/>
                     <a:stretch/>
                   </pic:blipFill>
@@ -23696,7 +23707,7 @@
       <w:r>
         <w:rPr>
           <w:noProof/>
-          <w:lang w:eastAsia="en-ZA"/>
+          <w:lang w:val="en-US"/>
         </w:rPr>
         <w:drawing>
           <wp:inline distT="0" distB="0" distL="0" distR="0" wp14:anchorId="00AD23F1" wp14:editId="0D488DCD">
@@ -23714,7 +23725,7 @@
                     <pic:cNvPicPr/>
                   </pic:nvPicPr>
                   <pic:blipFill>
-                    <a:blip r:embed="rId36">
+                    <a:blip r:embed="rId35">
                       <a:extLst>
                         <a:ext uri="{28A0092B-C50C-407E-A947-70E740481C1C}">
                           <a14:useLocalDpi xmlns:a14="http://schemas.microsoft.com/office/drawing/2010/main" val="0"/>
@@ -23775,7 +23786,7 @@
       <w:r>
         <w:rPr>
           <w:noProof/>
-          <w:lang w:eastAsia="en-ZA"/>
+          <w:lang w:val="en-US"/>
         </w:rPr>
         <w:drawing>
           <wp:inline distT="0" distB="0" distL="0" distR="0" wp14:anchorId="33749C42" wp14:editId="1B9B6A74">
@@ -23793,7 +23804,7 @@
                     <pic:cNvPicPr/>
                   </pic:nvPicPr>
                   <pic:blipFill>
-                    <a:blip r:embed="rId37"/>
+                    <a:blip r:embed="rId36"/>
                     <a:stretch>
                       <a:fillRect/>
                     </a:stretch>
@@ -24107,7 +24118,7 @@
         <w:rPr>
           <w:noProof/>
           <w:u w:val="single"/>
-          <w:lang w:eastAsia="en-ZA"/>
+          <w:lang w:val="en-US"/>
         </w:rPr>
         <w:drawing>
           <wp:inline distT="0" distB="0" distL="0" distR="0" wp14:anchorId="344FB780" wp14:editId="713F730A">
@@ -24125,7 +24136,7 @@
                     <pic:cNvPicPr/>
                   </pic:nvPicPr>
                   <pic:blipFill>
-                    <a:blip r:embed="rId38">
+                    <a:blip r:embed="rId37">
                       <a:extLst>
                         <a:ext uri="{28A0092B-C50C-407E-A947-70E740481C1C}">
                           <a14:useLocalDpi xmlns:a14="http://schemas.microsoft.com/office/drawing/2010/main" val="0"/>
@@ -24184,7 +24195,7 @@
         <w:rPr>
           <w:noProof/>
           <w:u w:val="single"/>
-          <w:lang w:eastAsia="en-ZA"/>
+          <w:lang w:val="en-US"/>
         </w:rPr>
         <w:drawing>
           <wp:inline distT="0" distB="0" distL="0" distR="0" wp14:anchorId="2A2D3E68" wp14:editId="24BFF014">
@@ -24202,7 +24213,7 @@
                     <pic:cNvPicPr/>
                   </pic:nvPicPr>
                   <pic:blipFill>
-                    <a:blip r:embed="rId39">
+                    <a:blip r:embed="rId38">
                       <a:extLst>
                         <a:ext uri="{28A0092B-C50C-407E-A947-70E740481C1C}">
                           <a14:useLocalDpi xmlns:a14="http://schemas.microsoft.com/office/drawing/2010/main" val="0"/>
@@ -25563,7 +25574,7 @@
         <w:rPr>
           <w:rFonts w:ascii="Calibri" w:eastAsia="Times New Roman" w:hAnsi="Calibri" w:cs="Times New Roman"/>
           <w:noProof/>
-          <w:lang w:eastAsia="en-ZA"/>
+          <w:lang w:val="en-US"/>
         </w:rPr>
         <w:drawing>
           <wp:inline distT="0" distB="0" distL="0" distR="0">
@@ -25583,7 +25594,7 @@
                     </pic:cNvPicPr>
                   </pic:nvPicPr>
                   <pic:blipFill>
-                    <a:blip r:embed="rId40">
+                    <a:blip r:embed="rId39">
                       <a:extLst>
                         <a:ext uri="{28A0092B-C50C-407E-A947-70E740481C1C}">
                           <a14:useLocalDpi xmlns:a14="http://schemas.microsoft.com/office/drawing/2010/main" val="0"/>
@@ -25961,7 +25972,7 @@
 </file>
 
 <file path=word/endnotes.xml><?xml version="1.0" encoding="utf-8"?>
-<w:endnotes xmlns:wpc="http://schemas.microsoft.com/office/word/2010/wordprocessingCanvas" xmlns:cx="http://schemas.microsoft.com/office/drawing/2014/chartex" xmlns:cx1="http://schemas.microsoft.com/office/drawing/2015/9/8/chartex" xmlns:cx2="http://schemas.microsoft.com/office/drawing/2015/10/21/chartex" xmlns:mc="http://schemas.openxmlformats.org/markup-compatibility/2006" xmlns:o="urn:schemas-microsoft-com:office:office" xmlns:r="http://schemas.openxmlformats.org/officeDocument/2006/relationships" xmlns:m="http://schemas.openxmlformats.org/officeDocument/2006/math" xmlns:v="urn:schemas-microsoft-com:vml" xmlns:wp14="http://schemas.microsoft.com/office/word/2010/wordprocessingDrawing" xmlns:wp="http://schemas.openxmlformats.org/drawingml/2006/wordprocessingDrawing" xmlns:w10="urn:schemas-microsoft-com:office:word" xmlns:w="http://schemas.openxmlformats.org/wordprocessingml/2006/main" xmlns:w14="http://schemas.microsoft.com/office/word/2010/wordml" xmlns:w15="http://schemas.microsoft.com/office/word/2012/wordml" xmlns:w16se="http://schemas.microsoft.com/office/word/2015/wordml/symex" xmlns:wpg="http://schemas.microsoft.com/office/word/2010/wordprocessingGroup" xmlns:wpi="http://schemas.microsoft.com/office/word/2010/wordprocessingInk" xmlns:wne="http://schemas.microsoft.com/office/word/2006/wordml" xmlns:wps="http://schemas.microsoft.com/office/word/2010/wordprocessingShape" mc:Ignorable="w14 w15 w16se wp14">
+<w:endnotes xmlns:wpc="http://schemas.microsoft.com/office/word/2010/wordprocessingCanvas" xmlns:mc="http://schemas.openxmlformats.org/markup-compatibility/2006" xmlns:o="urn:schemas-microsoft-com:office:office" xmlns:r="http://schemas.openxmlformats.org/officeDocument/2006/relationships" xmlns:m="http://schemas.openxmlformats.org/officeDocument/2006/math" xmlns:v="urn:schemas-microsoft-com:vml" xmlns:wp14="http://schemas.microsoft.com/office/word/2010/wordprocessingDrawing" xmlns:wp="http://schemas.openxmlformats.org/drawingml/2006/wordprocessingDrawing" xmlns:w10="urn:schemas-microsoft-com:office:word" xmlns:w="http://schemas.openxmlformats.org/wordprocessingml/2006/main" xmlns:w14="http://schemas.microsoft.com/office/word/2010/wordml" xmlns:w15="http://schemas.microsoft.com/office/word/2012/wordml" xmlns:wpg="http://schemas.microsoft.com/office/word/2010/wordprocessingGroup" xmlns:wpi="http://schemas.microsoft.com/office/word/2010/wordprocessingInk" xmlns:wne="http://schemas.microsoft.com/office/word/2006/wordml" xmlns:wps="http://schemas.microsoft.com/office/word/2010/wordprocessingShape" mc:Ignorable="w14 w15 wp14">
   <w:endnote w:type="separator" w:id="-1">
     <w:p>
       <w:pPr>
@@ -25986,7 +25997,7 @@
 </file>
 
 <file path=word/footnotes.xml><?xml version="1.0" encoding="utf-8"?>
-<w:footnotes xmlns:wpc="http://schemas.microsoft.com/office/word/2010/wordprocessingCanvas" xmlns:cx="http://schemas.microsoft.com/office/drawing/2014/chartex" xmlns:cx1="http://schemas.microsoft.com/office/drawing/2015/9/8/chartex" xmlns:cx2="http://schemas.microsoft.com/office/drawing/2015/10/21/chartex" xmlns:mc="http://schemas.openxmlformats.org/markup-compatibility/2006" xmlns:o="urn:schemas-microsoft-com:office:office" xmlns:r="http://schemas.openxmlformats.org/officeDocument/2006/relationships" xmlns:m="http://schemas.openxmlformats.org/officeDocument/2006/math" xmlns:v="urn:schemas-microsoft-com:vml" xmlns:wp14="http://schemas.microsoft.com/office/word/2010/wordprocessingDrawing" xmlns:wp="http://schemas.openxmlformats.org/drawingml/2006/wordprocessingDrawing" xmlns:w10="urn:schemas-microsoft-com:office:word" xmlns:w="http://schemas.openxmlformats.org/wordprocessingml/2006/main" xmlns:w14="http://schemas.microsoft.com/office/word/2010/wordml" xmlns:w15="http://schemas.microsoft.com/office/word/2012/wordml" xmlns:w16se="http://schemas.microsoft.com/office/word/2015/wordml/symex" xmlns:wpg="http://schemas.microsoft.com/office/word/2010/wordprocessingGroup" xmlns:wpi="http://schemas.microsoft.com/office/word/2010/wordprocessingInk" xmlns:wne="http://schemas.microsoft.com/office/word/2006/wordml" xmlns:wps="http://schemas.microsoft.com/office/word/2010/wordprocessingShape" mc:Ignorable="w14 w15 w16se wp14">
+<w:footnotes xmlns:wpc="http://schemas.microsoft.com/office/word/2010/wordprocessingCanvas" xmlns:mc="http://schemas.openxmlformats.org/markup-compatibility/2006" xmlns:o="urn:schemas-microsoft-com:office:office" xmlns:r="http://schemas.openxmlformats.org/officeDocument/2006/relationships" xmlns:m="http://schemas.openxmlformats.org/officeDocument/2006/math" xmlns:v="urn:schemas-microsoft-com:vml" xmlns:wp14="http://schemas.microsoft.com/office/word/2010/wordprocessingDrawing" xmlns:wp="http://schemas.openxmlformats.org/drawingml/2006/wordprocessingDrawing" xmlns:w10="urn:schemas-microsoft-com:office:word" xmlns:w="http://schemas.openxmlformats.org/wordprocessingml/2006/main" xmlns:w14="http://schemas.microsoft.com/office/word/2010/wordml" xmlns:w15="http://schemas.microsoft.com/office/word/2012/wordml" xmlns:wpg="http://schemas.microsoft.com/office/word/2010/wordprocessingGroup" xmlns:wpi="http://schemas.microsoft.com/office/word/2010/wordprocessingInk" xmlns:wne="http://schemas.microsoft.com/office/word/2006/wordml" xmlns:wps="http://schemas.microsoft.com/office/word/2010/wordprocessingShape" mc:Ignorable="w14 w15 wp14">
   <w:footnote w:type="separator" w:id="-1">
     <w:p>
       <w:pPr>
@@ -26011,7 +26022,7 @@
 </file>
 
 <file path=word/numbering.xml><?xml version="1.0" encoding="utf-8"?>
-<w:numbering xmlns:wpc="http://schemas.microsoft.com/office/word/2010/wordprocessingCanvas" xmlns:cx="http://schemas.microsoft.com/office/drawing/2014/chartex" xmlns:cx1="http://schemas.microsoft.com/office/drawing/2015/9/8/chartex" xmlns:cx2="http://schemas.microsoft.com/office/drawing/2015/10/21/chartex" xmlns:mc="http://schemas.openxmlformats.org/markup-compatibility/2006" xmlns:o="urn:schemas-microsoft-com:office:office" xmlns:r="http://schemas.openxmlformats.org/officeDocument/2006/relationships" xmlns:m="http://schemas.openxmlformats.org/officeDocument/2006/math" xmlns:v="urn:schemas-microsoft-com:vml" xmlns:wp14="http://schemas.microsoft.com/office/word/2010/wordprocessingDrawing" xmlns:wp="http://schemas.openxmlformats.org/drawingml/2006/wordprocessingDrawing" xmlns:w10="urn:schemas-microsoft-com:office:word" xmlns:w="http://schemas.openxmlformats.org/wordprocessingml/2006/main" xmlns:w14="http://schemas.microsoft.com/office/word/2010/wordml" xmlns:w15="http://schemas.microsoft.com/office/word/2012/wordml" xmlns:w16se="http://schemas.microsoft.com/office/word/2015/wordml/symex" xmlns:wpg="http://schemas.microsoft.com/office/word/2010/wordprocessingGroup" xmlns:wpi="http://schemas.microsoft.com/office/word/2010/wordprocessingInk" xmlns:wne="http://schemas.microsoft.com/office/word/2006/wordml" xmlns:wps="http://schemas.microsoft.com/office/word/2010/wordprocessingShape" mc:Ignorable="w14 w15 w16se wp14">
+<w:numbering xmlns:wpc="http://schemas.microsoft.com/office/word/2010/wordprocessingCanvas" xmlns:mc="http://schemas.openxmlformats.org/markup-compatibility/2006" xmlns:o="urn:schemas-microsoft-com:office:office" xmlns:r="http://schemas.openxmlformats.org/officeDocument/2006/relationships" xmlns:m="http://schemas.openxmlformats.org/officeDocument/2006/math" xmlns:v="urn:schemas-microsoft-com:vml" xmlns:wp14="http://schemas.microsoft.com/office/word/2010/wordprocessingDrawing" xmlns:wp="http://schemas.openxmlformats.org/drawingml/2006/wordprocessingDrawing" xmlns:w10="urn:schemas-microsoft-com:office:word" xmlns:w="http://schemas.openxmlformats.org/wordprocessingml/2006/main" xmlns:w14="http://schemas.microsoft.com/office/word/2010/wordml" xmlns:w15="http://schemas.microsoft.com/office/word/2012/wordml" xmlns:wpg="http://schemas.microsoft.com/office/word/2010/wordprocessingGroup" xmlns:wpi="http://schemas.microsoft.com/office/word/2010/wordprocessingInk" xmlns:wne="http://schemas.microsoft.com/office/word/2006/wordml" xmlns:wps="http://schemas.microsoft.com/office/word/2010/wordprocessingShape" mc:Ignorable="w14 w15 wp14">
   <w:abstractNum w:abstractNumId="0" w15:restartNumberingAfterBreak="0">
     <w:nsid w:val="05523951"/>
     <w:multiLevelType w:val="hybridMultilevel"/>
@@ -29676,7 +29687,7 @@
 </file>
 
 <file path=word/styles.xml><?xml version="1.0" encoding="utf-8"?>
-<w:styles xmlns:mc="http://schemas.openxmlformats.org/markup-compatibility/2006" xmlns:r="http://schemas.openxmlformats.org/officeDocument/2006/relationships" xmlns:w="http://schemas.openxmlformats.org/wordprocessingml/2006/main" xmlns:w14="http://schemas.microsoft.com/office/word/2010/wordml" xmlns:w15="http://schemas.microsoft.com/office/word/2012/wordml" xmlns:w16se="http://schemas.microsoft.com/office/word/2015/wordml/symex" mc:Ignorable="w14 w15 w16se">
+<w:styles xmlns:mc="http://schemas.openxmlformats.org/markup-compatibility/2006" xmlns:r="http://schemas.openxmlformats.org/officeDocument/2006/relationships" xmlns:w="http://schemas.openxmlformats.org/wordprocessingml/2006/main" xmlns:w14="http://schemas.microsoft.com/office/word/2010/wordml" xmlns:w15="http://schemas.microsoft.com/office/word/2012/wordml" mc:Ignorable="w14 w15">
   <w:docDefaults>
     <w:rPrDefault>
       <w:rPr>
@@ -29692,7 +29703,7 @@
       </w:pPr>
     </w:pPrDefault>
   </w:docDefaults>
-  <w:latentStyles w:defLockedState="0" w:defUIPriority="99" w:defSemiHidden="0" w:defUnhideWhenUsed="0" w:defQFormat="0" w:count="372">
+  <w:latentStyles w:defLockedState="0" w:defUIPriority="99" w:defSemiHidden="0" w:defUnhideWhenUsed="0" w:defQFormat="0" w:count="371">
     <w:lsdException w:name="Normal" w:uiPriority="0" w:qFormat="1"/>
     <w:lsdException w:name="heading 1" w:uiPriority="9" w:qFormat="1"/>
     <w:lsdException w:name="heading 2" w:semiHidden="1" w:uiPriority="9" w:unhideWhenUsed="1" w:qFormat="1"/>
@@ -30064,7 +30075,6 @@
     <w:lsdException w:name="List Table 5 Dark Accent 6" w:uiPriority="50"/>
     <w:lsdException w:name="List Table 6 Colorful Accent 6" w:uiPriority="51"/>
     <w:lsdException w:name="List Table 7 Colorful Accent 6" w:uiPriority="52"/>
-    <w:lsdException w:name="Mention" w:semiHidden="1" w:unhideWhenUsed="1"/>
   </w:latentStyles>
   <w:style w:type="paragraph" w:default="1" w:styleId="Normal">
     <w:name w:val="Normal"/>
@@ -31589,18 +31599,46 @@
         </dgm:presLayoutVars>
       </dgm:prSet>
       <dgm:spPr/>
+      <dgm:t>
+        <a:bodyPr/>
+        <a:lstStyle/>
+        <a:p>
+          <a:endParaRPr lang="en-US"/>
+        </a:p>
+      </dgm:t>
     </dgm:pt>
     <dgm:pt modelId="{60F7A472-19D9-4AD7-9314-4EB1C669A9C9}" type="pres">
       <dgm:prSet presAssocID="{C6381238-D582-4C78-81E6-E7A0DDB704F4}" presName="centerShape" presStyleLbl="node0" presStyleIdx="0" presStyleCnt="1" custScaleX="235670" custScaleY="98085"/>
       <dgm:spPr/>
+      <dgm:t>
+        <a:bodyPr/>
+        <a:lstStyle/>
+        <a:p>
+          <a:endParaRPr lang="en-US"/>
+        </a:p>
+      </dgm:t>
     </dgm:pt>
     <dgm:pt modelId="{41C4846D-263C-4DFB-9732-21348E81C99B}" type="pres">
       <dgm:prSet presAssocID="{7C530BBD-B7E9-481A-A272-19B909F1CD02}" presName="Name9" presStyleLbl="parChTrans1D2" presStyleIdx="0" presStyleCnt="4"/>
       <dgm:spPr/>
+      <dgm:t>
+        <a:bodyPr/>
+        <a:lstStyle/>
+        <a:p>
+          <a:endParaRPr lang="en-US"/>
+        </a:p>
+      </dgm:t>
     </dgm:pt>
     <dgm:pt modelId="{199F91F8-D95B-401B-814B-22135542A591}" type="pres">
       <dgm:prSet presAssocID="{7C530BBD-B7E9-481A-A272-19B909F1CD02}" presName="connTx" presStyleLbl="parChTrans1D2" presStyleIdx="0" presStyleCnt="4"/>
       <dgm:spPr/>
+      <dgm:t>
+        <a:bodyPr/>
+        <a:lstStyle/>
+        <a:p>
+          <a:endParaRPr lang="en-US"/>
+        </a:p>
+      </dgm:t>
     </dgm:pt>
     <dgm:pt modelId="{96029DD6-8475-4266-9228-4ED9699CA2B1}" type="pres">
       <dgm:prSet presAssocID="{C2DC098C-B4DD-4D58-AFD9-21F3BDB6F723}" presName="node" presStyleLbl="node1" presStyleIdx="0" presStyleCnt="4" custScaleX="180106" custScaleY="94697">
@@ -31609,14 +31647,35 @@
         </dgm:presLayoutVars>
       </dgm:prSet>
       <dgm:spPr/>
+      <dgm:t>
+        <a:bodyPr/>
+        <a:lstStyle/>
+        <a:p>
+          <a:endParaRPr lang="en-US"/>
+        </a:p>
+      </dgm:t>
     </dgm:pt>
     <dgm:pt modelId="{B93F455C-7DA7-45A3-B062-EF79D85B58CF}" type="pres">
       <dgm:prSet presAssocID="{0012E1D3-1B55-4E42-854A-834A3FEEF8EE}" presName="Name9" presStyleLbl="parChTrans1D2" presStyleIdx="1" presStyleCnt="4"/>
       <dgm:spPr/>
+      <dgm:t>
+        <a:bodyPr/>
+        <a:lstStyle/>
+        <a:p>
+          <a:endParaRPr lang="en-US"/>
+        </a:p>
+      </dgm:t>
     </dgm:pt>
     <dgm:pt modelId="{C6386E72-5817-4FA8-887F-769992025647}" type="pres">
       <dgm:prSet presAssocID="{0012E1D3-1B55-4E42-854A-834A3FEEF8EE}" presName="connTx" presStyleLbl="parChTrans1D2" presStyleIdx="1" presStyleCnt="4"/>
       <dgm:spPr/>
+      <dgm:t>
+        <a:bodyPr/>
+        <a:lstStyle/>
+        <a:p>
+          <a:endParaRPr lang="en-US"/>
+        </a:p>
+      </dgm:t>
     </dgm:pt>
     <dgm:pt modelId="{FE78ADE2-B1E4-4505-AF59-3D26C6F62174}" type="pres">
       <dgm:prSet presAssocID="{6FD6C3DB-B1E1-478C-8E94-2D72C6366BC3}" presName="node" presStyleLbl="node1" presStyleIdx="1" presStyleCnt="4" custScaleX="166292" custScaleY="101180" custRadScaleRad="178727" custRadScaleInc="-1048">
@@ -31625,14 +31684,35 @@
         </dgm:presLayoutVars>
       </dgm:prSet>
       <dgm:spPr/>
+      <dgm:t>
+        <a:bodyPr/>
+        <a:lstStyle/>
+        <a:p>
+          <a:endParaRPr lang="en-US"/>
+        </a:p>
+      </dgm:t>
     </dgm:pt>
     <dgm:pt modelId="{0CCB3D9B-C3EE-4CCE-8A4A-57906691EA1E}" type="pres">
       <dgm:prSet presAssocID="{03D7EA2C-EE22-401B-A874-5FE7E8F52A75}" presName="Name9" presStyleLbl="parChTrans1D2" presStyleIdx="2" presStyleCnt="4"/>
       <dgm:spPr/>
+      <dgm:t>
+        <a:bodyPr/>
+        <a:lstStyle/>
+        <a:p>
+          <a:endParaRPr lang="en-US"/>
+        </a:p>
+      </dgm:t>
     </dgm:pt>
     <dgm:pt modelId="{7016AB7C-7144-42DC-9F76-2A1BDB72376F}" type="pres">
       <dgm:prSet presAssocID="{03D7EA2C-EE22-401B-A874-5FE7E8F52A75}" presName="connTx" presStyleLbl="parChTrans1D2" presStyleIdx="2" presStyleCnt="4"/>
       <dgm:spPr/>
+      <dgm:t>
+        <a:bodyPr/>
+        <a:lstStyle/>
+        <a:p>
+          <a:endParaRPr lang="en-US"/>
+        </a:p>
+      </dgm:t>
     </dgm:pt>
     <dgm:pt modelId="{31B99721-A9E1-4E36-8899-F4865634147E}" type="pres">
       <dgm:prSet presAssocID="{07FA4CF7-6EDD-4CC9-86AB-DCB2608CEE08}" presName="node" presStyleLbl="node1" presStyleIdx="2" presStyleCnt="4" custScaleX="220342" custScaleY="103541">
@@ -31641,14 +31721,35 @@
         </dgm:presLayoutVars>
       </dgm:prSet>
       <dgm:spPr/>
+      <dgm:t>
+        <a:bodyPr/>
+        <a:lstStyle/>
+        <a:p>
+          <a:endParaRPr lang="en-US"/>
+        </a:p>
+      </dgm:t>
     </dgm:pt>
     <dgm:pt modelId="{178415BB-95F4-4E74-91DC-908C5501DE05}" type="pres">
       <dgm:prSet presAssocID="{FB8E14D3-12D9-4542-8CF6-08CD54A135C9}" presName="Name9" presStyleLbl="parChTrans1D2" presStyleIdx="3" presStyleCnt="4"/>
       <dgm:spPr/>
+      <dgm:t>
+        <a:bodyPr/>
+        <a:lstStyle/>
+        <a:p>
+          <a:endParaRPr lang="en-US"/>
+        </a:p>
+      </dgm:t>
     </dgm:pt>
     <dgm:pt modelId="{C6942E1E-4A48-45BC-9124-816811660948}" type="pres">
       <dgm:prSet presAssocID="{FB8E14D3-12D9-4542-8CF6-08CD54A135C9}" presName="connTx" presStyleLbl="parChTrans1D2" presStyleIdx="3" presStyleCnt="4"/>
       <dgm:spPr/>
+      <dgm:t>
+        <a:bodyPr/>
+        <a:lstStyle/>
+        <a:p>
+          <a:endParaRPr lang="en-US"/>
+        </a:p>
+      </dgm:t>
     </dgm:pt>
     <dgm:pt modelId="{5C76CAD8-1085-4AED-86E0-C7B7CE1A366F}" type="pres">
       <dgm:prSet presAssocID="{3F90BC55-F3B6-484C-A649-7B881C977977}" presName="node" presStyleLbl="node1" presStyleIdx="3" presStyleCnt="4" custScaleX="172297" custScaleY="99266" custRadScaleRad="183877" custRadScaleInc="1019">
@@ -31657,47 +31758,54 @@
         </dgm:presLayoutVars>
       </dgm:prSet>
       <dgm:spPr/>
+      <dgm:t>
+        <a:bodyPr/>
+        <a:lstStyle/>
+        <a:p>
+          <a:endParaRPr lang="en-US"/>
+        </a:p>
+      </dgm:t>
     </dgm:pt>
   </dgm:ptLst>
   <dgm:cxnLst>
-    <dgm:cxn modelId="{09A18831-ADEF-4F1F-A361-ABED159A8273}" type="presOf" srcId="{FB8E14D3-12D9-4542-8CF6-08CD54A135C9}" destId="{C6942E1E-4A48-45BC-9124-816811660948}" srcOrd="1" destOrd="0" presId="urn:microsoft.com/office/officeart/2005/8/layout/radial1"/>
-    <dgm:cxn modelId="{2526CED9-60C4-4B4A-9551-39A01F0C1442}" type="presOf" srcId="{0012E1D3-1B55-4E42-854A-834A3FEEF8EE}" destId="{B93F455C-7DA7-45A3-B062-EF79D85B58CF}" srcOrd="0" destOrd="0" presId="urn:microsoft.com/office/officeart/2005/8/layout/radial1"/>
-    <dgm:cxn modelId="{A45DBBF7-3862-4160-843D-50EC167A98A6}" type="presOf" srcId="{03D7EA2C-EE22-401B-A874-5FE7E8F52A75}" destId="{0CCB3D9B-C3EE-4CCE-8A4A-57906691EA1E}" srcOrd="0" destOrd="0" presId="urn:microsoft.com/office/officeart/2005/8/layout/radial1"/>
-    <dgm:cxn modelId="{39A6EF40-64D5-4073-AC09-BD08E6E84B0E}" type="presOf" srcId="{C2DC098C-B4DD-4D58-AFD9-21F3BDB6F723}" destId="{96029DD6-8475-4266-9228-4ED9699CA2B1}" srcOrd="0" destOrd="0" presId="urn:microsoft.com/office/officeart/2005/8/layout/radial1"/>
-    <dgm:cxn modelId="{24E20E45-F0C2-4D8E-B17B-2DBAA7422786}" type="presOf" srcId="{07FA4CF7-6EDD-4CC9-86AB-DCB2608CEE08}" destId="{31B99721-A9E1-4E36-8899-F4865634147E}" srcOrd="0" destOrd="0" presId="urn:microsoft.com/office/officeart/2005/8/layout/radial1"/>
-    <dgm:cxn modelId="{A259E3A2-8F6F-479E-A08E-308641DDB124}" type="presOf" srcId="{7C530BBD-B7E9-481A-A272-19B909F1CD02}" destId="{199F91F8-D95B-401B-814B-22135542A591}" srcOrd="1" destOrd="0" presId="urn:microsoft.com/office/officeart/2005/8/layout/radial1"/>
-    <dgm:cxn modelId="{DC611A6A-FD37-40D7-8F28-2A64195FE0EC}" type="presOf" srcId="{0012E1D3-1B55-4E42-854A-834A3FEEF8EE}" destId="{C6386E72-5817-4FA8-887F-769992025647}" srcOrd="1" destOrd="0" presId="urn:microsoft.com/office/officeart/2005/8/layout/radial1"/>
-    <dgm:cxn modelId="{3C875B0A-59FC-48B1-8DE9-CC6C3612CE19}" type="presOf" srcId="{6FD6C3DB-B1E1-478C-8E94-2D72C6366BC3}" destId="{FE78ADE2-B1E4-4505-AF59-3D26C6F62174}" srcOrd="0" destOrd="0" presId="urn:microsoft.com/office/officeart/2005/8/layout/radial1"/>
-    <dgm:cxn modelId="{4B6FE5FD-EE4D-4B6D-A6EB-2C4B6B61B041}" type="presOf" srcId="{3F90BC55-F3B6-484C-A649-7B881C977977}" destId="{5C76CAD8-1085-4AED-86E0-C7B7CE1A366F}" srcOrd="0" destOrd="0" presId="urn:microsoft.com/office/officeart/2005/8/layout/radial1"/>
+    <dgm:cxn modelId="{A18E373A-A67E-479C-9CFF-5D480B007E95}" type="presOf" srcId="{6FD6C3DB-B1E1-478C-8E94-2D72C6366BC3}" destId="{FE78ADE2-B1E4-4505-AF59-3D26C6F62174}" srcOrd="0" destOrd="0" presId="urn:microsoft.com/office/officeart/2005/8/layout/radial1"/>
+    <dgm:cxn modelId="{71A78B82-605B-411B-9E7F-EE27087FD490}" type="presOf" srcId="{FB8E14D3-12D9-4542-8CF6-08CD54A135C9}" destId="{178415BB-95F4-4E74-91DC-908C5501DE05}" srcOrd="0" destOrd="0" presId="urn:microsoft.com/office/officeart/2005/8/layout/radial1"/>
+    <dgm:cxn modelId="{BBE0463A-3F57-414E-BBEC-889B6E12A602}" type="presOf" srcId="{03D7EA2C-EE22-401B-A874-5FE7E8F52A75}" destId="{7016AB7C-7144-42DC-9F76-2A1BDB72376F}" srcOrd="1" destOrd="0" presId="urn:microsoft.com/office/officeart/2005/8/layout/radial1"/>
+    <dgm:cxn modelId="{8E7EDB2D-FDD3-4022-8398-4963B879DA48}" type="presOf" srcId="{03D7EA2C-EE22-401B-A874-5FE7E8F52A75}" destId="{0CCB3D9B-C3EE-4CCE-8A4A-57906691EA1E}" srcOrd="0" destOrd="0" presId="urn:microsoft.com/office/officeart/2005/8/layout/radial1"/>
+    <dgm:cxn modelId="{7A78D779-5C72-4005-AF3C-537A004234DD}" type="presOf" srcId="{B9028ED9-3CD4-48D9-B945-CE18A8274411}" destId="{5230E41A-35D8-440C-BF24-7D05D5A60DFF}" srcOrd="0" destOrd="0" presId="urn:microsoft.com/office/officeart/2005/8/layout/radial1"/>
+    <dgm:cxn modelId="{227EC026-80A4-4C05-B946-E3600A1012A8}" type="presOf" srcId="{0012E1D3-1B55-4E42-854A-834A3FEEF8EE}" destId="{B93F455C-7DA7-45A3-B062-EF79D85B58CF}" srcOrd="0" destOrd="0" presId="urn:microsoft.com/office/officeart/2005/8/layout/radial1"/>
+    <dgm:cxn modelId="{74DDDFCF-6D60-4276-BB2E-AC3B9CFECAEF}" type="presOf" srcId="{07FA4CF7-6EDD-4CC9-86AB-DCB2608CEE08}" destId="{31B99721-A9E1-4E36-8899-F4865634147E}" srcOrd="0" destOrd="0" presId="urn:microsoft.com/office/officeart/2005/8/layout/radial1"/>
+    <dgm:cxn modelId="{D65A748D-D62A-4275-85FD-CA8D2FDCA147}" type="presOf" srcId="{0012E1D3-1B55-4E42-854A-834A3FEEF8EE}" destId="{C6386E72-5817-4FA8-887F-769992025647}" srcOrd="1" destOrd="0" presId="urn:microsoft.com/office/officeart/2005/8/layout/radial1"/>
+    <dgm:cxn modelId="{8945ED9C-C6BF-47A3-A3E1-69092A8ED625}" type="presOf" srcId="{7C530BBD-B7E9-481A-A272-19B909F1CD02}" destId="{41C4846D-263C-4DFB-9732-21348E81C99B}" srcOrd="0" destOrd="0" presId="urn:microsoft.com/office/officeart/2005/8/layout/radial1"/>
+    <dgm:cxn modelId="{B78AB384-CCF3-4C49-8B9E-8BE4354F79E0}" type="presOf" srcId="{FB8E14D3-12D9-4542-8CF6-08CD54A135C9}" destId="{C6942E1E-4A48-45BC-9124-816811660948}" srcOrd="1" destOrd="0" presId="urn:microsoft.com/office/officeart/2005/8/layout/radial1"/>
+    <dgm:cxn modelId="{709F98F3-9F59-4D83-9A0A-F3A1F18C149B}" type="presOf" srcId="{C2DC098C-B4DD-4D58-AFD9-21F3BDB6F723}" destId="{96029DD6-8475-4266-9228-4ED9699CA2B1}" srcOrd="0" destOrd="0" presId="urn:microsoft.com/office/officeart/2005/8/layout/radial1"/>
     <dgm:cxn modelId="{1A161A9B-50E8-4B0E-B930-57C58C3BEECC}" srcId="{C6381238-D582-4C78-81E6-E7A0DDB704F4}" destId="{6FD6C3DB-B1E1-478C-8E94-2D72C6366BC3}" srcOrd="1" destOrd="0" parTransId="{0012E1D3-1B55-4E42-854A-834A3FEEF8EE}" sibTransId="{5B9544E1-7134-4C9F-A5B0-DD84B653E653}"/>
-    <dgm:cxn modelId="{D79EB794-CE6B-4FF1-A584-A99D77BBB14A}" type="presOf" srcId="{03D7EA2C-EE22-401B-A874-5FE7E8F52A75}" destId="{7016AB7C-7144-42DC-9F76-2A1BDB72376F}" srcOrd="1" destOrd="0" presId="urn:microsoft.com/office/officeart/2005/8/layout/radial1"/>
-    <dgm:cxn modelId="{D1B278C8-7045-47B2-9D1F-8332FE20AA45}" type="presOf" srcId="{7C530BBD-B7E9-481A-A272-19B909F1CD02}" destId="{41C4846D-263C-4DFB-9732-21348E81C99B}" srcOrd="0" destOrd="0" presId="urn:microsoft.com/office/officeart/2005/8/layout/radial1"/>
+    <dgm:cxn modelId="{630E6642-4353-4745-ADB0-CEC417C1988B}" type="presOf" srcId="{7C530BBD-B7E9-481A-A272-19B909F1CD02}" destId="{199F91F8-D95B-401B-814B-22135542A591}" srcOrd="1" destOrd="0" presId="urn:microsoft.com/office/officeart/2005/8/layout/radial1"/>
     <dgm:cxn modelId="{9606D7DD-3AF0-41CC-9D5B-D8CCC5AD472D}" srcId="{C6381238-D582-4C78-81E6-E7A0DDB704F4}" destId="{3F90BC55-F3B6-484C-A649-7B881C977977}" srcOrd="3" destOrd="0" parTransId="{FB8E14D3-12D9-4542-8CF6-08CD54A135C9}" sibTransId="{598AEFCD-AD8C-496F-8CA4-666BE14CF542}"/>
-    <dgm:cxn modelId="{25E40B82-CED6-442E-852A-891657A04B0E}" type="presOf" srcId="{B9028ED9-3CD4-48D9-B945-CE18A8274411}" destId="{5230E41A-35D8-440C-BF24-7D05D5A60DFF}" srcOrd="0" destOrd="0" presId="urn:microsoft.com/office/officeart/2005/8/layout/radial1"/>
-    <dgm:cxn modelId="{2BBD8391-F649-4E58-91C9-77DEAA884517}" type="presOf" srcId="{C6381238-D582-4C78-81E6-E7A0DDB704F4}" destId="{60F7A472-19D9-4AD7-9314-4EB1C669A9C9}" srcOrd="0" destOrd="0" presId="urn:microsoft.com/office/officeart/2005/8/layout/radial1"/>
+    <dgm:cxn modelId="{BC4A7360-2AB7-4BC6-933E-A6A54D537957}" type="presOf" srcId="{C6381238-D582-4C78-81E6-E7A0DDB704F4}" destId="{60F7A472-19D9-4AD7-9314-4EB1C669A9C9}" srcOrd="0" destOrd="0" presId="urn:microsoft.com/office/officeart/2005/8/layout/radial1"/>
+    <dgm:cxn modelId="{9FCDC7C6-DEF9-4E5E-94D2-02A43DD75AFC}" type="presOf" srcId="{3F90BC55-F3B6-484C-A649-7B881C977977}" destId="{5C76CAD8-1085-4AED-86E0-C7B7CE1A366F}" srcOrd="0" destOrd="0" presId="urn:microsoft.com/office/officeart/2005/8/layout/radial1"/>
     <dgm:cxn modelId="{F874CC74-F263-4B53-8C7A-A1F0E6385E7D}" srcId="{B9028ED9-3CD4-48D9-B945-CE18A8274411}" destId="{C6381238-D582-4C78-81E6-E7A0DDB704F4}" srcOrd="0" destOrd="0" parTransId="{7F14F108-258A-49B6-8411-A6C707359BA8}" sibTransId="{18074D06-6C90-4078-81C8-7B9DA391BF3E}"/>
     <dgm:cxn modelId="{7ADE01AB-7D8E-4EB0-A5FF-C912F9705C4B}" srcId="{C6381238-D582-4C78-81E6-E7A0DDB704F4}" destId="{07FA4CF7-6EDD-4CC9-86AB-DCB2608CEE08}" srcOrd="2" destOrd="0" parTransId="{03D7EA2C-EE22-401B-A874-5FE7E8F52A75}" sibTransId="{0F803B96-DF73-4131-9C61-9F0C822B28D9}"/>
     <dgm:cxn modelId="{50D5901C-DBE3-47CF-A554-59D028556A0C}" srcId="{C6381238-D582-4C78-81E6-E7A0DDB704F4}" destId="{C2DC098C-B4DD-4D58-AFD9-21F3BDB6F723}" srcOrd="0" destOrd="0" parTransId="{7C530BBD-B7E9-481A-A272-19B909F1CD02}" sibTransId="{51352B06-F052-4CBE-9999-141C1F246B72}"/>
-    <dgm:cxn modelId="{800C9875-DE0A-4563-9D7D-09E788C032AA}" type="presOf" srcId="{FB8E14D3-12D9-4542-8CF6-08CD54A135C9}" destId="{178415BB-95F4-4E74-91DC-908C5501DE05}" srcOrd="0" destOrd="0" presId="urn:microsoft.com/office/officeart/2005/8/layout/radial1"/>
-    <dgm:cxn modelId="{42742AC1-DCA4-4AA4-94B0-02AFDFEAB3AE}" type="presParOf" srcId="{5230E41A-35D8-440C-BF24-7D05D5A60DFF}" destId="{60F7A472-19D9-4AD7-9314-4EB1C669A9C9}" srcOrd="0" destOrd="0" presId="urn:microsoft.com/office/officeart/2005/8/layout/radial1"/>
-    <dgm:cxn modelId="{7230A490-BB6E-4279-ADB6-B458BCDDD37F}" type="presParOf" srcId="{5230E41A-35D8-440C-BF24-7D05D5A60DFF}" destId="{41C4846D-263C-4DFB-9732-21348E81C99B}" srcOrd="1" destOrd="0" presId="urn:microsoft.com/office/officeart/2005/8/layout/radial1"/>
-    <dgm:cxn modelId="{53B41E9A-689F-416B-8D36-A8676A652D72}" type="presParOf" srcId="{41C4846D-263C-4DFB-9732-21348E81C99B}" destId="{199F91F8-D95B-401B-814B-22135542A591}" srcOrd="0" destOrd="0" presId="urn:microsoft.com/office/officeart/2005/8/layout/radial1"/>
-    <dgm:cxn modelId="{A9D55D4C-040B-446F-8178-322F6204CC1C}" type="presParOf" srcId="{5230E41A-35D8-440C-BF24-7D05D5A60DFF}" destId="{96029DD6-8475-4266-9228-4ED9699CA2B1}" srcOrd="2" destOrd="0" presId="urn:microsoft.com/office/officeart/2005/8/layout/radial1"/>
-    <dgm:cxn modelId="{D563D04C-3FDD-4568-8045-B4E0EBC3F06C}" type="presParOf" srcId="{5230E41A-35D8-440C-BF24-7D05D5A60DFF}" destId="{B93F455C-7DA7-45A3-B062-EF79D85B58CF}" srcOrd="3" destOrd="0" presId="urn:microsoft.com/office/officeart/2005/8/layout/radial1"/>
-    <dgm:cxn modelId="{C71BE69E-A3CC-455A-BBBF-6D16897B6ECB}" type="presParOf" srcId="{B93F455C-7DA7-45A3-B062-EF79D85B58CF}" destId="{C6386E72-5817-4FA8-887F-769992025647}" srcOrd="0" destOrd="0" presId="urn:microsoft.com/office/officeart/2005/8/layout/radial1"/>
-    <dgm:cxn modelId="{AD2E721D-5AB2-4939-BD11-F72E03E5281A}" type="presParOf" srcId="{5230E41A-35D8-440C-BF24-7D05D5A60DFF}" destId="{FE78ADE2-B1E4-4505-AF59-3D26C6F62174}" srcOrd="4" destOrd="0" presId="urn:microsoft.com/office/officeart/2005/8/layout/radial1"/>
-    <dgm:cxn modelId="{5B116520-76F6-4346-96AF-BFBF1A034FF9}" type="presParOf" srcId="{5230E41A-35D8-440C-BF24-7D05D5A60DFF}" destId="{0CCB3D9B-C3EE-4CCE-8A4A-57906691EA1E}" srcOrd="5" destOrd="0" presId="urn:microsoft.com/office/officeart/2005/8/layout/radial1"/>
-    <dgm:cxn modelId="{FC34E28E-B0E5-44E7-88D9-B9A7AFC26BC7}" type="presParOf" srcId="{0CCB3D9B-C3EE-4CCE-8A4A-57906691EA1E}" destId="{7016AB7C-7144-42DC-9F76-2A1BDB72376F}" srcOrd="0" destOrd="0" presId="urn:microsoft.com/office/officeart/2005/8/layout/radial1"/>
-    <dgm:cxn modelId="{B31BB8F5-6C1F-41E2-858E-F51A62FFAF6C}" type="presParOf" srcId="{5230E41A-35D8-440C-BF24-7D05D5A60DFF}" destId="{31B99721-A9E1-4E36-8899-F4865634147E}" srcOrd="6" destOrd="0" presId="urn:microsoft.com/office/officeart/2005/8/layout/radial1"/>
-    <dgm:cxn modelId="{4F12EA6F-A862-4486-B27A-89FACEDEEEC3}" type="presParOf" srcId="{5230E41A-35D8-440C-BF24-7D05D5A60DFF}" destId="{178415BB-95F4-4E74-91DC-908C5501DE05}" srcOrd="7" destOrd="0" presId="urn:microsoft.com/office/officeart/2005/8/layout/radial1"/>
-    <dgm:cxn modelId="{EE4A016E-DF8D-48A2-BF9F-9D5112C19E71}" type="presParOf" srcId="{178415BB-95F4-4E74-91DC-908C5501DE05}" destId="{C6942E1E-4A48-45BC-9124-816811660948}" srcOrd="0" destOrd="0" presId="urn:microsoft.com/office/officeart/2005/8/layout/radial1"/>
-    <dgm:cxn modelId="{752779AB-FF5E-44E5-807C-2850A42589C1}" type="presParOf" srcId="{5230E41A-35D8-440C-BF24-7D05D5A60DFF}" destId="{5C76CAD8-1085-4AED-86E0-C7B7CE1A366F}" srcOrd="8" destOrd="0" presId="urn:microsoft.com/office/officeart/2005/8/layout/radial1"/>
+    <dgm:cxn modelId="{CFB367B4-65BA-4909-B201-6F8516AAE77B}" type="presParOf" srcId="{5230E41A-35D8-440C-BF24-7D05D5A60DFF}" destId="{60F7A472-19D9-4AD7-9314-4EB1C669A9C9}" srcOrd="0" destOrd="0" presId="urn:microsoft.com/office/officeart/2005/8/layout/radial1"/>
+    <dgm:cxn modelId="{38F04C9B-213F-49CE-9D8B-421B7AC15E5F}" type="presParOf" srcId="{5230E41A-35D8-440C-BF24-7D05D5A60DFF}" destId="{41C4846D-263C-4DFB-9732-21348E81C99B}" srcOrd="1" destOrd="0" presId="urn:microsoft.com/office/officeart/2005/8/layout/radial1"/>
+    <dgm:cxn modelId="{63BCB720-D0E6-4167-966E-21883499E1B0}" type="presParOf" srcId="{41C4846D-263C-4DFB-9732-21348E81C99B}" destId="{199F91F8-D95B-401B-814B-22135542A591}" srcOrd="0" destOrd="0" presId="urn:microsoft.com/office/officeart/2005/8/layout/radial1"/>
+    <dgm:cxn modelId="{53CE85CE-7FA9-4181-AE9A-12D6D2020DFE}" type="presParOf" srcId="{5230E41A-35D8-440C-BF24-7D05D5A60DFF}" destId="{96029DD6-8475-4266-9228-4ED9699CA2B1}" srcOrd="2" destOrd="0" presId="urn:microsoft.com/office/officeart/2005/8/layout/radial1"/>
+    <dgm:cxn modelId="{EFF433E1-8574-4103-994D-06E21EC35FD9}" type="presParOf" srcId="{5230E41A-35D8-440C-BF24-7D05D5A60DFF}" destId="{B93F455C-7DA7-45A3-B062-EF79D85B58CF}" srcOrd="3" destOrd="0" presId="urn:microsoft.com/office/officeart/2005/8/layout/radial1"/>
+    <dgm:cxn modelId="{509FAAC8-EC53-454B-A1B6-BD5F9F196187}" type="presParOf" srcId="{B93F455C-7DA7-45A3-B062-EF79D85B58CF}" destId="{C6386E72-5817-4FA8-887F-769992025647}" srcOrd="0" destOrd="0" presId="urn:microsoft.com/office/officeart/2005/8/layout/radial1"/>
+    <dgm:cxn modelId="{4F1BAE7D-EA0B-424C-987F-38371C85768F}" type="presParOf" srcId="{5230E41A-35D8-440C-BF24-7D05D5A60DFF}" destId="{FE78ADE2-B1E4-4505-AF59-3D26C6F62174}" srcOrd="4" destOrd="0" presId="urn:microsoft.com/office/officeart/2005/8/layout/radial1"/>
+    <dgm:cxn modelId="{4435BE49-0ACC-4D7F-A7EE-F82345335B9B}" type="presParOf" srcId="{5230E41A-35D8-440C-BF24-7D05D5A60DFF}" destId="{0CCB3D9B-C3EE-4CCE-8A4A-57906691EA1E}" srcOrd="5" destOrd="0" presId="urn:microsoft.com/office/officeart/2005/8/layout/radial1"/>
+    <dgm:cxn modelId="{6A57A8EC-0893-4053-8FA4-5D58130EC52B}" type="presParOf" srcId="{0CCB3D9B-C3EE-4CCE-8A4A-57906691EA1E}" destId="{7016AB7C-7144-42DC-9F76-2A1BDB72376F}" srcOrd="0" destOrd="0" presId="urn:microsoft.com/office/officeart/2005/8/layout/radial1"/>
+    <dgm:cxn modelId="{1D722942-9EB4-4D30-AFB9-3B29F2C554F8}" type="presParOf" srcId="{5230E41A-35D8-440C-BF24-7D05D5A60DFF}" destId="{31B99721-A9E1-4E36-8899-F4865634147E}" srcOrd="6" destOrd="0" presId="urn:microsoft.com/office/officeart/2005/8/layout/radial1"/>
+    <dgm:cxn modelId="{35F5DDA6-787D-4CCD-8B73-2DCC7C8085AA}" type="presParOf" srcId="{5230E41A-35D8-440C-BF24-7D05D5A60DFF}" destId="{178415BB-95F4-4E74-91DC-908C5501DE05}" srcOrd="7" destOrd="0" presId="urn:microsoft.com/office/officeart/2005/8/layout/radial1"/>
+    <dgm:cxn modelId="{2DB7F1A6-556E-40C5-B85D-2A71369EA9AF}" type="presParOf" srcId="{178415BB-95F4-4E74-91DC-908C5501DE05}" destId="{C6942E1E-4A48-45BC-9124-816811660948}" srcOrd="0" destOrd="0" presId="urn:microsoft.com/office/officeart/2005/8/layout/radial1"/>
+    <dgm:cxn modelId="{AE79E77A-7C5F-491F-99AE-0C91EADE4EEA}" type="presParOf" srcId="{5230E41A-35D8-440C-BF24-7D05D5A60DFF}" destId="{5C76CAD8-1085-4AED-86E0-C7B7CE1A366F}" srcOrd="8" destOrd="0" presId="urn:microsoft.com/office/officeart/2005/8/layout/radial1"/>
   </dgm:cxnLst>
   <dgm:bg/>
   <dgm:whole/>
   <dgm:extLst>
     <a:ext uri="http://schemas.microsoft.com/office/drawing/2008/diagram">
-      <dsp:dataModelExt xmlns:dsp="http://schemas.microsoft.com/office/drawing/2008/diagram" relId="rId19" minVer="http://schemas.openxmlformats.org/drawingml/2006/diagram"/>
+      <dsp:dataModelExt xmlns:dsp="http://schemas.microsoft.com/office/drawing/2008/diagram" relId="rId18" minVer="http://schemas.openxmlformats.org/drawingml/2006/diagram"/>
     </a:ext>
   </dgm:extLst>
 </dgm:dataModel>
@@ -31760,7 +31868,7 @@
         </a:bodyPr>
         <a:lstStyle/>
         <a:p>
-          <a:pPr marL="0" lvl="0" indent="0" algn="ctr" defTabSz="933450">
+          <a:pPr lvl="0" algn="ctr" defTabSz="933450">
             <a:lnSpc>
               <a:spcPct val="90000"/>
             </a:lnSpc>
@@ -31770,7 +31878,6 @@
             <a:spcAft>
               <a:spcPct val="35000"/>
             </a:spcAft>
-            <a:buNone/>
           </a:pPr>
           <a:r>
             <a:rPr lang="en-US" sz="2100" kern="1200"/>
@@ -31844,7 +31951,7 @@
         </a:bodyPr>
         <a:lstStyle/>
         <a:p>
-          <a:pPr marL="0" lvl="0" indent="0" algn="ctr" defTabSz="222250">
+          <a:pPr lvl="0" algn="ctr" defTabSz="222250">
             <a:lnSpc>
               <a:spcPct val="90000"/>
             </a:lnSpc>
@@ -31854,7 +31961,6 @@
             <a:spcAft>
               <a:spcPct val="35000"/>
             </a:spcAft>
-            <a:buNone/>
           </a:pPr>
           <a:endParaRPr lang="en-US" sz="500" kern="1200"/>
         </a:p>
@@ -31913,7 +32019,7 @@
         </a:bodyPr>
         <a:lstStyle/>
         <a:p>
-          <a:pPr marL="0" lvl="0" indent="0" algn="ctr" defTabSz="577850">
+          <a:pPr lvl="0" algn="ctr" defTabSz="577850">
             <a:lnSpc>
               <a:spcPct val="90000"/>
             </a:lnSpc>
@@ -31923,7 +32029,6 @@
             <a:spcAft>
               <a:spcPct val="35000"/>
             </a:spcAft>
-            <a:buNone/>
           </a:pPr>
           <a:r>
             <a:rPr lang="en-US" sz="1300" kern="1200"/>
@@ -31997,7 +32102,7 @@
         </a:bodyPr>
         <a:lstStyle/>
         <a:p>
-          <a:pPr marL="0" lvl="0" indent="0" algn="ctr" defTabSz="222250">
+          <a:pPr lvl="0" algn="ctr" defTabSz="222250">
             <a:lnSpc>
               <a:spcPct val="90000"/>
             </a:lnSpc>
@@ -32007,7 +32112,6 @@
             <a:spcAft>
               <a:spcPct val="35000"/>
             </a:spcAft>
-            <a:buNone/>
           </a:pPr>
           <a:endParaRPr lang="en-US" sz="500" kern="1200"/>
         </a:p>
@@ -32066,7 +32170,7 @@
         </a:bodyPr>
         <a:lstStyle/>
         <a:p>
-          <a:pPr marL="0" lvl="0" indent="0" algn="ctr" defTabSz="577850">
+          <a:pPr lvl="0" algn="ctr" defTabSz="577850">
             <a:lnSpc>
               <a:spcPct val="90000"/>
             </a:lnSpc>
@@ -32076,7 +32180,6 @@
             <a:spcAft>
               <a:spcPct val="35000"/>
             </a:spcAft>
-            <a:buNone/>
           </a:pPr>
           <a:r>
             <a:rPr lang="en-US" sz="1300" kern="1200"/>
@@ -32150,7 +32253,7 @@
         </a:bodyPr>
         <a:lstStyle/>
         <a:p>
-          <a:pPr marL="0" lvl="0" indent="0" algn="ctr" defTabSz="222250">
+          <a:pPr lvl="0" algn="ctr" defTabSz="222250">
             <a:lnSpc>
               <a:spcPct val="90000"/>
             </a:lnSpc>
@@ -32160,7 +32263,6 @@
             <a:spcAft>
               <a:spcPct val="35000"/>
             </a:spcAft>
-            <a:buNone/>
           </a:pPr>
           <a:endParaRPr lang="en-US" sz="500" kern="1200"/>
         </a:p>
@@ -32219,7 +32321,7 @@
         </a:bodyPr>
         <a:lstStyle/>
         <a:p>
-          <a:pPr marL="0" lvl="0" indent="0" algn="ctr" defTabSz="577850">
+          <a:pPr lvl="0" algn="ctr" defTabSz="577850">
             <a:lnSpc>
               <a:spcPct val="90000"/>
             </a:lnSpc>
@@ -32229,7 +32331,6 @@
             <a:spcAft>
               <a:spcPct val="35000"/>
             </a:spcAft>
-            <a:buNone/>
           </a:pPr>
           <a:r>
             <a:rPr lang="en-US" sz="1300" kern="1200"/>
@@ -32303,7 +32404,7 @@
         </a:bodyPr>
         <a:lstStyle/>
         <a:p>
-          <a:pPr marL="0" lvl="0" indent="0" algn="ctr" defTabSz="222250">
+          <a:pPr lvl="0" algn="ctr" defTabSz="222250">
             <a:lnSpc>
               <a:spcPct val="90000"/>
             </a:lnSpc>
@@ -32313,7 +32414,6 @@
             <a:spcAft>
               <a:spcPct val="35000"/>
             </a:spcAft>
-            <a:buNone/>
           </a:pPr>
           <a:endParaRPr lang="en-US" sz="500" kern="1200"/>
         </a:p>
@@ -32372,7 +32472,7 @@
         </a:bodyPr>
         <a:lstStyle/>
         <a:p>
-          <a:pPr marL="0" lvl="0" indent="0" algn="ctr" defTabSz="577850">
+          <a:pPr lvl="0" algn="ctr" defTabSz="577850">
             <a:lnSpc>
               <a:spcPct val="90000"/>
             </a:lnSpc>
@@ -32382,7 +32482,6 @@
             <a:spcAft>
               <a:spcPct val="35000"/>
             </a:spcAft>
-            <a:buNone/>
           </a:pPr>
           <a:r>
             <a:rPr lang="en-US" sz="1300" kern="1200"/>
@@ -33987,7 +34086,7 @@
 </file>
 
 <file path=customXml/itemProps1.xml><?xml version="1.0" encoding="utf-8"?>
-<ds:datastoreItem xmlns:ds="http://schemas.openxmlformats.org/officeDocument/2006/customXml" ds:itemID="{696A1673-5FDA-4F00-8273-6C46276F42D8}">
+<ds:datastoreItem xmlns:ds="http://schemas.openxmlformats.org/officeDocument/2006/customXml" ds:itemID="{1226E8CE-7C4B-46A0-BE62-830F472F195A}">
   <ds:schemaRefs>
     <ds:schemaRef ds:uri="http://schemas.openxmlformats.org/officeDocument/2006/bibliography"/>
   </ds:schemaRefs>

</xml_diff>